<commit_message>
added README and learning journal
</commit_message>
<xml_diff>
--- a/learning-journal.docx
+++ b/learning-journal.docx
@@ -500,6 +500,51 @@
     </w:p>
     <w:p>
       <w:pPr>
+        <w:pStyle w:val="HTMLPreformatted"/>
+        <w:pBdr>
+          <w:top w:val="single" w:sz="6" w:space="2" w:color="888888"/>
+          <w:left w:val="single" w:sz="6" w:space="2" w:color="888888"/>
+          <w:bottom w:val="single" w:sz="6" w:space="2" w:color="888888"/>
+          <w:right w:val="single" w:sz="6" w:space="2" w:color="888888"/>
+        </w:pBdr>
+        <w:shd w:val="clear" w:color="auto" w:fill="FAFAFA"/>
+        <w:wordWrap w:val="0"/>
+        <w:spacing w:after="150"/>
+        <w:rPr>
+          <w:color w:val="333333"/>
+          <w:sz w:val="27"/>
+          <w:szCs w:val="27"/>
+        </w:rPr>
+      </w:pPr>
+      <w:r>
+        <w:rPr>
+          <w:rFonts w:ascii="Roboto" w:eastAsia="Roboto" w:hAnsi="Roboto" w:cs="Roboto"/>
+        </w:rPr>
+        <w:t xml:space="preserve">Prior to starting Python course I have completed the course in front-end development (HTML, CSS) and JavaScript course </w:t>
+      </w:r>
+      <w:proofErr w:type="gramStart"/>
+      <w:r>
+        <w:rPr>
+          <w:rFonts w:ascii="Roboto" w:eastAsia="Roboto" w:hAnsi="Roboto" w:cs="Roboto"/>
+        </w:rPr>
+        <w:t>( full</w:t>
+      </w:r>
+      <w:proofErr w:type="gramEnd"/>
+      <w:r>
+        <w:rPr>
+          <w:rFonts w:ascii="Roboto" w:eastAsia="Roboto" w:hAnsi="Roboto" w:cs="Roboto"/>
+        </w:rPr>
+        <w:t>-stack: JavaScript, Node.js, React, React Native, MongoDB, PostgreSQL</w:t>
+      </w:r>
+      <w:r>
+        <w:rPr>
+          <w:rFonts w:ascii="Roboto" w:eastAsia="Roboto" w:hAnsi="Roboto" w:cs="Roboto"/>
+        </w:rPr>
+        <w:t>)</w:t>
+      </w:r>
+    </w:p>
+    <w:p>
+      <w:pPr>
         <w:numPr>
           <w:ilvl w:val="0"/>
           <w:numId w:val="19"/>
@@ -522,6 +567,53 @@
     </w:p>
     <w:p>
       <w:pPr>
+        <w:spacing w:line="360" w:lineRule="auto"/>
+        <w:ind w:left="720"/>
+        <w:rPr>
+          <w:rFonts w:ascii="Roboto" w:eastAsia="Roboto" w:hAnsi="Roboto" w:cs="Roboto"/>
+          <w:sz w:val="20"/>
+          <w:szCs w:val="20"/>
+        </w:rPr>
+      </w:pPr>
+      <w:r>
+        <w:rPr>
+          <w:rFonts w:ascii="Roboto" w:eastAsia="Roboto" w:hAnsi="Roboto" w:cs="Roboto"/>
+          <w:sz w:val="20"/>
+          <w:szCs w:val="20"/>
+        </w:rPr>
+        <w:t xml:space="preserve">Python is the one of the most used and versatile language when it comes to data analysis, machine learning and AI. </w:t>
+      </w:r>
+      <w:proofErr w:type="spellStart"/>
+      <w:r>
+        <w:rPr>
+          <w:rFonts w:ascii="Roboto" w:eastAsia="Roboto" w:hAnsi="Roboto" w:cs="Roboto"/>
+          <w:sz w:val="20"/>
+          <w:szCs w:val="20"/>
+        </w:rPr>
+        <w:t>deally</w:t>
+      </w:r>
+      <w:proofErr w:type="spellEnd"/>
+      <w:r>
+        <w:rPr>
+          <w:rFonts w:ascii="Roboto" w:eastAsia="Roboto" w:hAnsi="Roboto" w:cs="Roboto"/>
+          <w:sz w:val="20"/>
+          <w:szCs w:val="20"/>
+        </w:rPr>
+        <w:t xml:space="preserve"> I would like to learn more about the AI side of </w:t>
+      </w:r>
+      <w:proofErr w:type="gramStart"/>
+      <w:r>
+        <w:rPr>
+          <w:rFonts w:ascii="Roboto" w:eastAsia="Roboto" w:hAnsi="Roboto" w:cs="Roboto"/>
+          <w:sz w:val="20"/>
+          <w:szCs w:val="20"/>
+        </w:rPr>
+        <w:t>python</w:t>
+      </w:r>
+      <w:proofErr w:type="gramEnd"/>
+    </w:p>
+    <w:p>
+      <w:pPr>
         <w:numPr>
           <w:ilvl w:val="0"/>
           <w:numId w:val="19"/>
@@ -540,6 +632,25 @@
           <w:szCs w:val="20"/>
         </w:rPr>
         <w:t xml:space="preserve">What challenges do you think may come up while you take this course? What will help you face them? Think of specific spaces, people, and times of day of week that might be favorable to your facing challenges and growing. Plan for how to solve challenges that arise. </w:t>
+      </w:r>
+    </w:p>
+    <w:p>
+      <w:pPr>
+        <w:spacing w:line="360" w:lineRule="auto"/>
+        <w:ind w:left="720"/>
+        <w:rPr>
+          <w:rFonts w:ascii="Roboto" w:eastAsia="Roboto" w:hAnsi="Roboto" w:cs="Roboto"/>
+          <w:sz w:val="20"/>
+          <w:szCs w:val="20"/>
+        </w:rPr>
+      </w:pPr>
+      <w:r>
+        <w:rPr>
+          <w:rFonts w:ascii="Roboto" w:eastAsia="Roboto" w:hAnsi="Roboto" w:cs="Roboto"/>
+          <w:sz w:val="20"/>
+          <w:szCs w:val="20"/>
+        </w:rPr>
+        <w:t xml:space="preserve">Challenges that might come up -  </w:t>
       </w:r>
     </w:p>
     <w:p>
@@ -776,6 +887,156 @@
     </w:p>
     <w:p>
       <w:pPr>
+        <w:ind w:left="720"/>
+        <w:rPr>
+          <w:rFonts w:ascii="Roboto" w:eastAsia="Roboto" w:hAnsi="Roboto" w:cs="Roboto"/>
+          <w:sz w:val="20"/>
+          <w:szCs w:val="20"/>
+        </w:rPr>
+      </w:pPr>
+    </w:p>
+    <w:p>
+      <w:pPr>
+        <w:rPr>
+          <w:rFonts w:ascii="Roboto" w:eastAsia="Roboto" w:hAnsi="Roboto" w:cs="Roboto"/>
+          <w:b/>
+          <w:bCs/>
+          <w:sz w:val="20"/>
+          <w:szCs w:val="20"/>
+        </w:rPr>
+      </w:pPr>
+      <w:r>
+        <w:rPr>
+          <w:rFonts w:ascii="Roboto" w:eastAsia="Roboto" w:hAnsi="Roboto" w:cs="Roboto"/>
+          <w:b/>
+          <w:bCs/>
+          <w:sz w:val="20"/>
+          <w:szCs w:val="20"/>
+        </w:rPr>
+        <w:t xml:space="preserve">Frontend focused on the client side, creating a </w:t>
+      </w:r>
+      <w:r>
+        <w:rPr>
+          <w:rFonts w:ascii="Roboto" w:eastAsia="Roboto" w:hAnsi="Roboto" w:cs="Roboto"/>
+          <w:b/>
+          <w:bCs/>
+          <w:sz w:val="20"/>
+          <w:szCs w:val="20"/>
+        </w:rPr>
+        <w:t>user interface which will be responsive and easy to use, while keeping design neat and consistent.</w:t>
+      </w:r>
+    </w:p>
+    <w:p>
+      <w:pPr>
+        <w:rPr>
+          <w:rFonts w:ascii="Roboto" w:eastAsia="Roboto" w:hAnsi="Roboto" w:cs="Roboto"/>
+          <w:b/>
+          <w:bCs/>
+          <w:sz w:val="20"/>
+          <w:szCs w:val="20"/>
+        </w:rPr>
+      </w:pPr>
+      <w:r>
+        <w:rPr>
+          <w:rFonts w:ascii="Roboto" w:eastAsia="Roboto" w:hAnsi="Roboto" w:cs="Roboto"/>
+          <w:b/>
+          <w:bCs/>
+          <w:sz w:val="20"/>
+          <w:szCs w:val="20"/>
+        </w:rPr>
+        <w:t xml:space="preserve">Backend deals with API, databases, security. </w:t>
+      </w:r>
+      <w:proofErr w:type="spellStart"/>
+      <w:r>
+        <w:rPr>
+          <w:rFonts w:ascii="Roboto" w:eastAsia="Roboto" w:hAnsi="Roboto" w:cs="Roboto"/>
+          <w:b/>
+          <w:bCs/>
+          <w:sz w:val="20"/>
+          <w:szCs w:val="20"/>
+        </w:rPr>
+        <w:t>I.e</w:t>
+      </w:r>
+      <w:proofErr w:type="spellEnd"/>
+      <w:r>
+        <w:rPr>
+          <w:rFonts w:ascii="Roboto" w:eastAsia="Roboto" w:hAnsi="Roboto" w:cs="Roboto"/>
+          <w:b/>
+          <w:bCs/>
+          <w:sz w:val="20"/>
+          <w:szCs w:val="20"/>
+        </w:rPr>
+        <w:t xml:space="preserve"> maintaining mechanisms that process data.</w:t>
+      </w:r>
+    </w:p>
+    <w:p>
+      <w:pPr>
+        <w:rPr>
+          <w:rFonts w:ascii="Roboto" w:eastAsia="Roboto" w:hAnsi="Roboto" w:cs="Roboto"/>
+          <w:b/>
+          <w:bCs/>
+          <w:sz w:val="20"/>
+          <w:szCs w:val="20"/>
+        </w:rPr>
+      </w:pPr>
+    </w:p>
+    <w:p>
+      <w:pPr>
+        <w:rPr>
+          <w:rFonts w:ascii="Roboto" w:eastAsia="Roboto" w:hAnsi="Roboto" w:cs="Roboto"/>
+          <w:b/>
+          <w:bCs/>
+          <w:sz w:val="20"/>
+          <w:szCs w:val="20"/>
+        </w:rPr>
+      </w:pPr>
+      <w:r>
+        <w:rPr>
+          <w:rFonts w:ascii="Roboto" w:eastAsia="Roboto" w:hAnsi="Roboto" w:cs="Roboto"/>
+          <w:b/>
+          <w:bCs/>
+          <w:sz w:val="20"/>
+          <w:szCs w:val="20"/>
+        </w:rPr>
+        <w:t xml:space="preserve">If I would be </w:t>
+      </w:r>
+      <w:r>
+        <w:rPr>
+          <w:rFonts w:ascii="Roboto" w:eastAsia="Roboto" w:hAnsi="Roboto" w:cs="Roboto"/>
+          <w:b/>
+          <w:bCs/>
+          <w:sz w:val="20"/>
+          <w:szCs w:val="20"/>
+        </w:rPr>
+        <w:t xml:space="preserve">offered a job of a backend developer, I would need to create and maintain </w:t>
+      </w:r>
+      <w:proofErr w:type="spellStart"/>
+      <w:proofErr w:type="gramStart"/>
+      <w:r>
+        <w:rPr>
+          <w:rFonts w:ascii="Roboto" w:eastAsia="Roboto" w:hAnsi="Roboto" w:cs="Roboto"/>
+          <w:b/>
+          <w:bCs/>
+          <w:sz w:val="20"/>
+          <w:szCs w:val="20"/>
+        </w:rPr>
+        <w:t>database,creating</w:t>
+      </w:r>
+      <w:proofErr w:type="spellEnd"/>
+      <w:proofErr w:type="gramEnd"/>
+      <w:r>
+        <w:rPr>
+          <w:rFonts w:ascii="Roboto" w:eastAsia="Roboto" w:hAnsi="Roboto" w:cs="Roboto"/>
+          <w:b/>
+          <w:bCs/>
+          <w:sz w:val="20"/>
+          <w:szCs w:val="20"/>
+        </w:rPr>
+        <w:t xml:space="preserve"> and/or maintaining API’s, debugging</w:t>
+      </w:r>
+    </w:p>
+    <w:p>
+      <w:pPr>
         <w:rPr>
           <w:rFonts w:ascii="Roboto" w:eastAsia="Roboto" w:hAnsi="Roboto" w:cs="Roboto"/>
           <w:sz w:val="20"/>
@@ -827,18 +1088,78 @@
         <w:ind w:firstLine="720"/>
         <w:rPr>
           <w:rFonts w:ascii="Roboto" w:eastAsia="Roboto" w:hAnsi="Roboto" w:cs="Roboto"/>
-          <w:sz w:val="20"/>
-          <w:szCs w:val="20"/>
-        </w:rPr>
-      </w:pPr>
-      <w:r>
-        <w:rPr>
-          <w:rFonts w:ascii="Roboto" w:eastAsia="Roboto" w:hAnsi="Roboto" w:cs="Roboto"/>
           <w:i/>
           <w:sz w:val="20"/>
           <w:szCs w:val="20"/>
         </w:rPr>
+      </w:pPr>
+      <w:r>
+        <w:rPr>
+          <w:rFonts w:ascii="Roboto" w:eastAsia="Roboto" w:hAnsi="Roboto" w:cs="Roboto"/>
+          <w:i/>
+          <w:sz w:val="20"/>
+          <w:szCs w:val="20"/>
+        </w:rPr>
         <w:t>(Hint: refer to the Exercise section “The Benefits of Developing with Python”)</w:t>
+      </w:r>
+    </w:p>
+    <w:p>
+      <w:pPr>
+        <w:ind w:firstLine="720"/>
+        <w:rPr>
+          <w:rFonts w:ascii="Roboto" w:eastAsia="Roboto" w:hAnsi="Roboto" w:cs="Roboto"/>
+          <w:i/>
+          <w:sz w:val="20"/>
+          <w:szCs w:val="20"/>
+        </w:rPr>
+      </w:pPr>
+    </w:p>
+    <w:p>
+      <w:pPr>
+        <w:ind w:firstLine="720"/>
+        <w:rPr>
+          <w:rFonts w:ascii="Roboto" w:eastAsia="Roboto" w:hAnsi="Roboto" w:cs="Roboto"/>
+          <w:b/>
+          <w:bCs/>
+          <w:iCs/>
+          <w:sz w:val="20"/>
+          <w:szCs w:val="20"/>
+        </w:rPr>
+      </w:pPr>
+      <w:r>
+        <w:rPr>
+          <w:rFonts w:ascii="Roboto" w:eastAsia="Roboto" w:hAnsi="Roboto" w:cs="Roboto"/>
+          <w:b/>
+          <w:bCs/>
+          <w:iCs/>
+          <w:sz w:val="20"/>
+          <w:szCs w:val="20"/>
+        </w:rPr>
+        <w:t xml:space="preserve">Python is versatile to work easy to read and write, especially when it comes to a backend, it has installed </w:t>
+      </w:r>
+      <w:proofErr w:type="gramStart"/>
+      <w:r>
+        <w:rPr>
+          <w:rFonts w:ascii="Roboto" w:eastAsia="Roboto" w:hAnsi="Roboto" w:cs="Roboto"/>
+          <w:b/>
+          <w:bCs/>
+          <w:iCs/>
+          <w:sz w:val="20"/>
+          <w:szCs w:val="20"/>
+        </w:rPr>
+        <w:t>open source</w:t>
+      </w:r>
+      <w:proofErr w:type="gramEnd"/>
+      <w:r>
+        <w:rPr>
+          <w:rFonts w:ascii="Roboto" w:eastAsia="Roboto" w:hAnsi="Roboto" w:cs="Roboto"/>
+          <w:b/>
+          <w:bCs/>
+          <w:iCs/>
+          <w:sz w:val="20"/>
+          <w:szCs w:val="20"/>
+        </w:rPr>
+        <w:t xml:space="preserve"> packages that can save time, easier to debug.</w:t>
       </w:r>
     </w:p>
     <w:p>
@@ -890,6 +1211,121 @@
         <w:t xml:space="preserve"> learning during this Achievement. You can reflect on the following questions if it helps you. What do you want to learn about Python? What do you want to get out of this Achievement? Where or what do you see yourself working on after you complete this Achievement?</w:t>
       </w:r>
     </w:p>
+    <w:p>
+      <w:pPr>
+        <w:pStyle w:val="ListParagraph"/>
+        <w:numPr>
+          <w:ilvl w:val="0"/>
+          <w:numId w:val="30"/>
+        </w:numPr>
+        <w:rPr>
+          <w:rFonts w:ascii="Roboto" w:eastAsia="Roboto" w:hAnsi="Roboto" w:cs="Roboto"/>
+          <w:b/>
+          <w:bCs/>
+          <w:sz w:val="20"/>
+          <w:szCs w:val="20"/>
+        </w:rPr>
+      </w:pPr>
+      <w:r>
+        <w:rPr>
+          <w:rFonts w:ascii="Roboto" w:eastAsia="Roboto" w:hAnsi="Roboto" w:cs="Roboto"/>
+          <w:b/>
+          <w:bCs/>
+          <w:sz w:val="20"/>
+          <w:szCs w:val="20"/>
+        </w:rPr>
+        <w:t>Basics of working in Python (syntax, packages)</w:t>
+      </w:r>
+    </w:p>
+    <w:p>
+      <w:pPr>
+        <w:pStyle w:val="ListParagraph"/>
+        <w:numPr>
+          <w:ilvl w:val="0"/>
+          <w:numId w:val="30"/>
+        </w:numPr>
+        <w:rPr>
+          <w:rFonts w:ascii="Roboto" w:eastAsia="Roboto" w:hAnsi="Roboto" w:cs="Roboto"/>
+          <w:b/>
+          <w:bCs/>
+          <w:sz w:val="20"/>
+          <w:szCs w:val="20"/>
+        </w:rPr>
+      </w:pPr>
+      <w:r>
+        <w:rPr>
+          <w:rFonts w:ascii="Roboto" w:eastAsia="Roboto" w:hAnsi="Roboto" w:cs="Roboto"/>
+          <w:b/>
+          <w:bCs/>
+          <w:sz w:val="20"/>
+          <w:szCs w:val="20"/>
+        </w:rPr>
+        <w:t>Enough knowledge to be able to build on it and learn AI and Machine learning.</w:t>
+      </w:r>
+    </w:p>
+    <w:p>
+      <w:pPr>
+        <w:pStyle w:val="ListParagraph"/>
+        <w:numPr>
+          <w:ilvl w:val="0"/>
+          <w:numId w:val="30"/>
+        </w:numPr>
+        <w:rPr>
+          <w:rFonts w:ascii="Roboto" w:eastAsia="Roboto" w:hAnsi="Roboto" w:cs="Roboto"/>
+          <w:b/>
+          <w:bCs/>
+          <w:sz w:val="20"/>
+          <w:szCs w:val="20"/>
+        </w:rPr>
+      </w:pPr>
+      <w:r>
+        <w:rPr>
+          <w:rFonts w:ascii="Roboto" w:eastAsia="Roboto" w:hAnsi="Roboto" w:cs="Roboto"/>
+          <w:b/>
+          <w:bCs/>
+          <w:sz w:val="20"/>
+          <w:szCs w:val="20"/>
+        </w:rPr>
+        <w:t>Enough knowledge to be able to apply for mid-weight backend engineer positions.</w:t>
+      </w:r>
+    </w:p>
+    <w:p>
+      <w:pPr>
+        <w:pStyle w:val="ListParagraph"/>
+        <w:numPr>
+          <w:ilvl w:val="0"/>
+          <w:numId w:val="30"/>
+        </w:numPr>
+        <w:rPr>
+          <w:rFonts w:ascii="Roboto" w:eastAsia="Roboto" w:hAnsi="Roboto" w:cs="Roboto"/>
+          <w:b/>
+          <w:bCs/>
+          <w:sz w:val="20"/>
+          <w:szCs w:val="20"/>
+        </w:rPr>
+      </w:pPr>
+      <w:r>
+        <w:rPr>
+          <w:rFonts w:ascii="Roboto" w:eastAsia="Roboto" w:hAnsi="Roboto" w:cs="Roboto"/>
+          <w:b/>
+          <w:bCs/>
+          <w:sz w:val="20"/>
+          <w:szCs w:val="20"/>
+        </w:rPr>
+        <w:t>In the future, I would like to use my knowledge of python as well as React and React Native to be able to successfully build mobile and web applications.</w:t>
+      </w:r>
+    </w:p>
+    <w:p>
+      <w:pPr>
+        <w:rPr>
+          <w:rFonts w:ascii="Roboto" w:eastAsia="Roboto" w:hAnsi="Roboto" w:cs="Roboto"/>
+          <w:b/>
+          <w:bCs/>
+          <w:sz w:val="20"/>
+          <w:szCs w:val="20"/>
+        </w:rPr>
+      </w:pPr>
+    </w:p>
     <w:p/>
     <w:p>
       <w:pPr>
@@ -910,7 +1346,6 @@
           <w:sz w:val="32"/>
           <w:szCs w:val="32"/>
         </w:rPr>
-        <w:lastRenderedPageBreak/>
         <w:t>Exercise 1.2: Data Types in Python</w:t>
       </w:r>
     </w:p>
@@ -1219,6 +1654,7 @@
                 <w:sz w:val="20"/>
                 <w:szCs w:val="20"/>
               </w:rPr>
+              <w:lastRenderedPageBreak/>
               <w:t>Data type</w:t>
             </w:r>
           </w:p>
@@ -1652,7 +2088,6 @@
           <w:sz w:val="32"/>
           <w:szCs w:val="32"/>
         </w:rPr>
-        <w:lastRenderedPageBreak/>
         <w:t>Exercise 1.3: Functions and Other Operations in Python</w:t>
       </w:r>
     </w:p>
@@ -1987,6 +2422,7 @@
           <w:sz w:val="20"/>
           <w:szCs w:val="20"/>
         </w:rPr>
+        <w:lastRenderedPageBreak/>
         <w:t>If the user’s input is one of those 3 destinations, the following statement should be printed: “Enjoy your stay in ______!”</w:t>
       </w:r>
     </w:p>
@@ -2289,7 +2725,6 @@
           <w:sz w:val="32"/>
           <w:szCs w:val="32"/>
         </w:rPr>
-        <w:lastRenderedPageBreak/>
         <w:t>Exercise 1.4: File Handling in Python</w:t>
       </w:r>
     </w:p>
@@ -3107,6 +3542,7 @@
           <w:sz w:val="20"/>
           <w:szCs w:val="20"/>
         </w:rPr>
+        <w:lastRenderedPageBreak/>
         <w:t xml:space="preserve">Create a MySQL database for your Recipe </w:t>
       </w:r>
       <w:proofErr w:type="gramStart"/>
@@ -3547,7 +3983,6 @@
           <w:sz w:val="20"/>
           <w:szCs w:val="20"/>
         </w:rPr>
-        <w:lastRenderedPageBreak/>
         <w:t>Now that you’re nearly at the end of Achievement 1, consider what you know about Python so far. What would you say are the limitations of Python as a programming language?</w:t>
       </w:r>
     </w:p>
@@ -3749,6 +4184,7 @@
           <w:sz w:val="20"/>
           <w:szCs w:val="20"/>
         </w:rPr>
+        <w:lastRenderedPageBreak/>
         <w:t>By this point, you’ve finished creating your Recipe app. How did it go? What’s something in the app that you did well with? If you were to start over, what’s something about your app that you would change or improve?</w:t>
       </w:r>
     </w:p>
@@ -3997,7 +4433,6 @@
           <w:sz w:val="20"/>
           <w:szCs w:val="20"/>
         </w:rPr>
-        <w:lastRenderedPageBreak/>
         <w:t>In the final part of the learning journal for Achievement 1, you were asked if there’s anything—on reflection—that you’d keep in mind and do similarly or differently during Achievement 2. Think about these questions again:</w:t>
       </w:r>
     </w:p>
@@ -4158,6 +4593,7 @@
           <w:sz w:val="32"/>
           <w:szCs w:val="32"/>
         </w:rPr>
+        <w:lastRenderedPageBreak/>
         <w:t>Exercise 2.1: Getting Started with Django</w:t>
       </w:r>
     </w:p>
@@ -4647,6 +5083,7 @@
           <w:sz w:val="20"/>
           <w:szCs w:val="20"/>
         </w:rPr>
+        <w:lastRenderedPageBreak/>
         <w:t xml:space="preserve">Suppose you’re in an interview. The interviewer gives you their company’s website as an example, asking you to convert the website and its different parts into Django terms. How would you proceed? For this question, you can think about your dream company and look at their website for reference. </w:t>
       </w:r>
     </w:p>
@@ -4906,7 +5343,6 @@
         <w:rPr>
           <w:color w:val="434343"/>
         </w:rPr>
-        <w:lastRenderedPageBreak/>
         <w:t>Reflection Questions</w:t>
       </w:r>
     </w:p>
@@ -5066,6 +5502,7 @@
           <w:sz w:val="20"/>
           <w:szCs w:val="20"/>
         </w:rPr>
+        <w:lastRenderedPageBreak/>
         <w:t xml:space="preserve">Create a frontend page for your web </w:t>
       </w:r>
       <w:proofErr w:type="gramStart"/>
@@ -5275,7 +5712,6 @@
           <w:sz w:val="20"/>
           <w:szCs w:val="20"/>
         </w:rPr>
-        <w:lastRenderedPageBreak/>
         <w:t>Display records with views and templates</w:t>
       </w:r>
     </w:p>
@@ -5771,7 +6207,6 @@
           <w:sz w:val="20"/>
           <w:szCs w:val="20"/>
         </w:rPr>
-        <w:lastRenderedPageBreak/>
         <w:t xml:space="preserve">In your own words, explain the steps you should take to create a login for your Django web application. </w:t>
       </w:r>
     </w:p>
@@ -6422,7 +6857,6 @@
           <w:sz w:val="20"/>
           <w:szCs w:val="20"/>
         </w:rPr>
-        <w:lastRenderedPageBreak/>
         <w:t xml:space="preserve">In the Exercise, you converted your </w:t>
       </w:r>
       <w:proofErr w:type="spellStart"/>
@@ -6689,6 +7123,7 @@
           <w:sz w:val="20"/>
           <w:szCs w:val="20"/>
         </w:rPr>
+        <w:lastRenderedPageBreak/>
         <w:t xml:space="preserve">In your own words, explain the steps you’d need to take to deploy your Django web application. </w:t>
       </w:r>
     </w:p>
@@ -7986,6 +8421,118 @@
     </w:lvl>
   </w:abstractNum>
   <w:abstractNum w:abstractNumId="10" w15:restartNumberingAfterBreak="0">
+    <w:nsid w:val="2D717541"/>
+    <w:multiLevelType w:val="hybridMultilevel"/>
+    <w:tmpl w:val="AF362490"/>
+    <w:lvl w:ilvl="0" w:tplc="AB4AA19E">
+      <w:numFmt w:val="bullet"/>
+      <w:lvlText w:val="-"/>
+      <w:lvlJc w:val="left"/>
+      <w:pPr>
+        <w:ind w:left="720" w:hanging="360"/>
+      </w:pPr>
+      <w:rPr>
+        <w:rFonts w:ascii="Roboto" w:eastAsia="Roboto" w:hAnsi="Roboto" w:cs="Roboto" w:hint="default"/>
+      </w:rPr>
+    </w:lvl>
+    <w:lvl w:ilvl="1" w:tplc="08090003" w:tentative="1">
+      <w:start w:val="1"/>
+      <w:numFmt w:val="bullet"/>
+      <w:lvlText w:val="o"/>
+      <w:lvlJc w:val="left"/>
+      <w:pPr>
+        <w:ind w:left="1440" w:hanging="360"/>
+      </w:pPr>
+      <w:rPr>
+        <w:rFonts w:ascii="Courier New" w:hAnsi="Courier New" w:cs="Courier New" w:hint="default"/>
+      </w:rPr>
+    </w:lvl>
+    <w:lvl w:ilvl="2" w:tplc="08090005" w:tentative="1">
+      <w:start w:val="1"/>
+      <w:numFmt w:val="bullet"/>
+      <w:lvlText w:val=""/>
+      <w:lvlJc w:val="left"/>
+      <w:pPr>
+        <w:ind w:left="2160" w:hanging="360"/>
+      </w:pPr>
+      <w:rPr>
+        <w:rFonts w:ascii="Wingdings" w:hAnsi="Wingdings" w:hint="default"/>
+      </w:rPr>
+    </w:lvl>
+    <w:lvl w:ilvl="3" w:tplc="08090001" w:tentative="1">
+      <w:start w:val="1"/>
+      <w:numFmt w:val="bullet"/>
+      <w:lvlText w:val=""/>
+      <w:lvlJc w:val="left"/>
+      <w:pPr>
+        <w:ind w:left="2880" w:hanging="360"/>
+      </w:pPr>
+      <w:rPr>
+        <w:rFonts w:ascii="Symbol" w:hAnsi="Symbol" w:hint="default"/>
+      </w:rPr>
+    </w:lvl>
+    <w:lvl w:ilvl="4" w:tplc="08090003" w:tentative="1">
+      <w:start w:val="1"/>
+      <w:numFmt w:val="bullet"/>
+      <w:lvlText w:val="o"/>
+      <w:lvlJc w:val="left"/>
+      <w:pPr>
+        <w:ind w:left="3600" w:hanging="360"/>
+      </w:pPr>
+      <w:rPr>
+        <w:rFonts w:ascii="Courier New" w:hAnsi="Courier New" w:cs="Courier New" w:hint="default"/>
+      </w:rPr>
+    </w:lvl>
+    <w:lvl w:ilvl="5" w:tplc="08090005" w:tentative="1">
+      <w:start w:val="1"/>
+      <w:numFmt w:val="bullet"/>
+      <w:lvlText w:val=""/>
+      <w:lvlJc w:val="left"/>
+      <w:pPr>
+        <w:ind w:left="4320" w:hanging="360"/>
+      </w:pPr>
+      <w:rPr>
+        <w:rFonts w:ascii="Wingdings" w:hAnsi="Wingdings" w:hint="default"/>
+      </w:rPr>
+    </w:lvl>
+    <w:lvl w:ilvl="6" w:tplc="08090001" w:tentative="1">
+      <w:start w:val="1"/>
+      <w:numFmt w:val="bullet"/>
+      <w:lvlText w:val=""/>
+      <w:lvlJc w:val="left"/>
+      <w:pPr>
+        <w:ind w:left="5040" w:hanging="360"/>
+      </w:pPr>
+      <w:rPr>
+        <w:rFonts w:ascii="Symbol" w:hAnsi="Symbol" w:hint="default"/>
+      </w:rPr>
+    </w:lvl>
+    <w:lvl w:ilvl="7" w:tplc="08090003" w:tentative="1">
+      <w:start w:val="1"/>
+      <w:numFmt w:val="bullet"/>
+      <w:lvlText w:val="o"/>
+      <w:lvlJc w:val="left"/>
+      <w:pPr>
+        <w:ind w:left="5760" w:hanging="360"/>
+      </w:pPr>
+      <w:rPr>
+        <w:rFonts w:ascii="Courier New" w:hAnsi="Courier New" w:cs="Courier New" w:hint="default"/>
+      </w:rPr>
+    </w:lvl>
+    <w:lvl w:ilvl="8" w:tplc="08090005" w:tentative="1">
+      <w:start w:val="1"/>
+      <w:numFmt w:val="bullet"/>
+      <w:lvlText w:val=""/>
+      <w:lvlJc w:val="left"/>
+      <w:pPr>
+        <w:ind w:left="6480" w:hanging="360"/>
+      </w:pPr>
+      <w:rPr>
+        <w:rFonts w:ascii="Wingdings" w:hAnsi="Wingdings" w:hint="default"/>
+      </w:rPr>
+    </w:lvl>
+  </w:abstractNum>
+  <w:abstractNum w:abstractNumId="11" w15:restartNumberingAfterBreak="0">
     <w:nsid w:val="32AE7BC3"/>
     <w:multiLevelType w:val="multilevel"/>
     <w:tmpl w:val="6DB8BC68"/>
@@ -8098,7 +8645,7 @@
       </w:rPr>
     </w:lvl>
   </w:abstractNum>
-  <w:abstractNum w:abstractNumId="11" w15:restartNumberingAfterBreak="0">
+  <w:abstractNum w:abstractNumId="12" w15:restartNumberingAfterBreak="0">
     <w:nsid w:val="32FD4E36"/>
     <w:multiLevelType w:val="multilevel"/>
     <w:tmpl w:val="63AE6434"/>
@@ -8211,7 +8758,7 @@
       </w:rPr>
     </w:lvl>
   </w:abstractNum>
-  <w:abstractNum w:abstractNumId="12" w15:restartNumberingAfterBreak="0">
+  <w:abstractNum w:abstractNumId="13" w15:restartNumberingAfterBreak="0">
     <w:nsid w:val="375E447D"/>
     <w:multiLevelType w:val="multilevel"/>
     <w:tmpl w:val="51F233D2"/>
@@ -8324,7 +8871,119 @@
       </w:rPr>
     </w:lvl>
   </w:abstractNum>
-  <w:abstractNum w:abstractNumId="13" w15:restartNumberingAfterBreak="0">
+  <w:abstractNum w:abstractNumId="14" w15:restartNumberingAfterBreak="0">
+    <w:nsid w:val="3BC64945"/>
+    <w:multiLevelType w:val="hybridMultilevel"/>
+    <w:tmpl w:val="CE08B7BC"/>
+    <w:lvl w:ilvl="0" w:tplc="93603F5A">
+      <w:numFmt w:val="bullet"/>
+      <w:lvlText w:val="-"/>
+      <w:lvlJc w:val="left"/>
+      <w:pPr>
+        <w:ind w:left="720" w:hanging="360"/>
+      </w:pPr>
+      <w:rPr>
+        <w:rFonts w:ascii="Roboto" w:eastAsia="Roboto" w:hAnsi="Roboto" w:cs="Roboto" w:hint="default"/>
+      </w:rPr>
+    </w:lvl>
+    <w:lvl w:ilvl="1" w:tplc="08090003" w:tentative="1">
+      <w:start w:val="1"/>
+      <w:numFmt w:val="bullet"/>
+      <w:lvlText w:val="o"/>
+      <w:lvlJc w:val="left"/>
+      <w:pPr>
+        <w:ind w:left="1440" w:hanging="360"/>
+      </w:pPr>
+      <w:rPr>
+        <w:rFonts w:ascii="Courier New" w:hAnsi="Courier New" w:cs="Courier New" w:hint="default"/>
+      </w:rPr>
+    </w:lvl>
+    <w:lvl w:ilvl="2" w:tplc="08090005" w:tentative="1">
+      <w:start w:val="1"/>
+      <w:numFmt w:val="bullet"/>
+      <w:lvlText w:val=""/>
+      <w:lvlJc w:val="left"/>
+      <w:pPr>
+        <w:ind w:left="2160" w:hanging="360"/>
+      </w:pPr>
+      <w:rPr>
+        <w:rFonts w:ascii="Wingdings" w:hAnsi="Wingdings" w:hint="default"/>
+      </w:rPr>
+    </w:lvl>
+    <w:lvl w:ilvl="3" w:tplc="08090001" w:tentative="1">
+      <w:start w:val="1"/>
+      <w:numFmt w:val="bullet"/>
+      <w:lvlText w:val=""/>
+      <w:lvlJc w:val="left"/>
+      <w:pPr>
+        <w:ind w:left="2880" w:hanging="360"/>
+      </w:pPr>
+      <w:rPr>
+        <w:rFonts w:ascii="Symbol" w:hAnsi="Symbol" w:hint="default"/>
+      </w:rPr>
+    </w:lvl>
+    <w:lvl w:ilvl="4" w:tplc="08090003" w:tentative="1">
+      <w:start w:val="1"/>
+      <w:numFmt w:val="bullet"/>
+      <w:lvlText w:val="o"/>
+      <w:lvlJc w:val="left"/>
+      <w:pPr>
+        <w:ind w:left="3600" w:hanging="360"/>
+      </w:pPr>
+      <w:rPr>
+        <w:rFonts w:ascii="Courier New" w:hAnsi="Courier New" w:cs="Courier New" w:hint="default"/>
+      </w:rPr>
+    </w:lvl>
+    <w:lvl w:ilvl="5" w:tplc="08090005" w:tentative="1">
+      <w:start w:val="1"/>
+      <w:numFmt w:val="bullet"/>
+      <w:lvlText w:val=""/>
+      <w:lvlJc w:val="left"/>
+      <w:pPr>
+        <w:ind w:left="4320" w:hanging="360"/>
+      </w:pPr>
+      <w:rPr>
+        <w:rFonts w:ascii="Wingdings" w:hAnsi="Wingdings" w:hint="default"/>
+      </w:rPr>
+    </w:lvl>
+    <w:lvl w:ilvl="6" w:tplc="08090001" w:tentative="1">
+      <w:start w:val="1"/>
+      <w:numFmt w:val="bullet"/>
+      <w:lvlText w:val=""/>
+      <w:lvlJc w:val="left"/>
+      <w:pPr>
+        <w:ind w:left="5040" w:hanging="360"/>
+      </w:pPr>
+      <w:rPr>
+        <w:rFonts w:ascii="Symbol" w:hAnsi="Symbol" w:hint="default"/>
+      </w:rPr>
+    </w:lvl>
+    <w:lvl w:ilvl="7" w:tplc="08090003" w:tentative="1">
+      <w:start w:val="1"/>
+      <w:numFmt w:val="bullet"/>
+      <w:lvlText w:val="o"/>
+      <w:lvlJc w:val="left"/>
+      <w:pPr>
+        <w:ind w:left="5760" w:hanging="360"/>
+      </w:pPr>
+      <w:rPr>
+        <w:rFonts w:ascii="Courier New" w:hAnsi="Courier New" w:cs="Courier New" w:hint="default"/>
+      </w:rPr>
+    </w:lvl>
+    <w:lvl w:ilvl="8" w:tplc="08090005" w:tentative="1">
+      <w:start w:val="1"/>
+      <w:numFmt w:val="bullet"/>
+      <w:lvlText w:val=""/>
+      <w:lvlJc w:val="left"/>
+      <w:pPr>
+        <w:ind w:left="6480" w:hanging="360"/>
+      </w:pPr>
+      <w:rPr>
+        <w:rFonts w:ascii="Wingdings" w:hAnsi="Wingdings" w:hint="default"/>
+      </w:rPr>
+    </w:lvl>
+  </w:abstractNum>
+  <w:abstractNum w:abstractNumId="15" w15:restartNumberingAfterBreak="0">
     <w:nsid w:val="47414E07"/>
     <w:multiLevelType w:val="multilevel"/>
     <w:tmpl w:val="32621F32"/>
@@ -8437,7 +9096,7 @@
       </w:rPr>
     </w:lvl>
   </w:abstractNum>
-  <w:abstractNum w:abstractNumId="14" w15:restartNumberingAfterBreak="0">
+  <w:abstractNum w:abstractNumId="16" w15:restartNumberingAfterBreak="0">
     <w:nsid w:val="481C1C51"/>
     <w:multiLevelType w:val="multilevel"/>
     <w:tmpl w:val="298E7B82"/>
@@ -8550,7 +9209,7 @@
       </w:rPr>
     </w:lvl>
   </w:abstractNum>
-  <w:abstractNum w:abstractNumId="15" w15:restartNumberingAfterBreak="0">
+  <w:abstractNum w:abstractNumId="17" w15:restartNumberingAfterBreak="0">
     <w:nsid w:val="48C02ACD"/>
     <w:multiLevelType w:val="multilevel"/>
     <w:tmpl w:val="80D4DA9C"/>
@@ -8663,7 +9322,7 @@
       </w:rPr>
     </w:lvl>
   </w:abstractNum>
-  <w:abstractNum w:abstractNumId="16" w15:restartNumberingAfterBreak="0">
+  <w:abstractNum w:abstractNumId="18" w15:restartNumberingAfterBreak="0">
     <w:nsid w:val="4ECC34C6"/>
     <w:multiLevelType w:val="multilevel"/>
     <w:tmpl w:val="AEA6AC64"/>
@@ -8776,7 +9435,7 @@
       </w:rPr>
     </w:lvl>
   </w:abstractNum>
-  <w:abstractNum w:abstractNumId="17" w15:restartNumberingAfterBreak="0">
+  <w:abstractNum w:abstractNumId="19" w15:restartNumberingAfterBreak="0">
     <w:nsid w:val="4F5C3FDF"/>
     <w:multiLevelType w:val="multilevel"/>
     <w:tmpl w:val="44B689B6"/>
@@ -8889,7 +9548,7 @@
       </w:rPr>
     </w:lvl>
   </w:abstractNum>
-  <w:abstractNum w:abstractNumId="18" w15:restartNumberingAfterBreak="0">
+  <w:abstractNum w:abstractNumId="20" w15:restartNumberingAfterBreak="0">
     <w:nsid w:val="4F87441B"/>
     <w:multiLevelType w:val="multilevel"/>
     <w:tmpl w:val="2776584C"/>
@@ -9002,7 +9661,7 @@
       </w:rPr>
     </w:lvl>
   </w:abstractNum>
-  <w:abstractNum w:abstractNumId="19" w15:restartNumberingAfterBreak="0">
+  <w:abstractNum w:abstractNumId="21" w15:restartNumberingAfterBreak="0">
     <w:nsid w:val="57034AB5"/>
     <w:multiLevelType w:val="multilevel"/>
     <w:tmpl w:val="9E4C4274"/>
@@ -9115,7 +9774,7 @@
       </w:rPr>
     </w:lvl>
   </w:abstractNum>
-  <w:abstractNum w:abstractNumId="20" w15:restartNumberingAfterBreak="0">
+  <w:abstractNum w:abstractNumId="22" w15:restartNumberingAfterBreak="0">
     <w:nsid w:val="60E500AB"/>
     <w:multiLevelType w:val="multilevel"/>
     <w:tmpl w:val="8E3E45F6"/>
@@ -9228,7 +9887,7 @@
       </w:rPr>
     </w:lvl>
   </w:abstractNum>
-  <w:abstractNum w:abstractNumId="21" w15:restartNumberingAfterBreak="0">
+  <w:abstractNum w:abstractNumId="23" w15:restartNumberingAfterBreak="0">
     <w:nsid w:val="659727CB"/>
     <w:multiLevelType w:val="multilevel"/>
     <w:tmpl w:val="BA8C24F4"/>
@@ -9341,7 +10000,7 @@
       </w:rPr>
     </w:lvl>
   </w:abstractNum>
-  <w:abstractNum w:abstractNumId="22" w15:restartNumberingAfterBreak="0">
+  <w:abstractNum w:abstractNumId="24" w15:restartNumberingAfterBreak="0">
     <w:nsid w:val="66EC2CF3"/>
     <w:multiLevelType w:val="multilevel"/>
     <w:tmpl w:val="2458A0DE"/>
@@ -9454,7 +10113,7 @@
       </w:rPr>
     </w:lvl>
   </w:abstractNum>
-  <w:abstractNum w:abstractNumId="23" w15:restartNumberingAfterBreak="0">
+  <w:abstractNum w:abstractNumId="25" w15:restartNumberingAfterBreak="0">
     <w:nsid w:val="6EDF22AE"/>
     <w:multiLevelType w:val="multilevel"/>
     <w:tmpl w:val="6EB20358"/>
@@ -9567,7 +10226,7 @@
       </w:rPr>
     </w:lvl>
   </w:abstractNum>
-  <w:abstractNum w:abstractNumId="24" w15:restartNumberingAfterBreak="0">
+  <w:abstractNum w:abstractNumId="26" w15:restartNumberingAfterBreak="0">
     <w:nsid w:val="70012CEE"/>
     <w:multiLevelType w:val="multilevel"/>
     <w:tmpl w:val="B01A71EA"/>
@@ -9680,7 +10339,7 @@
       </w:rPr>
     </w:lvl>
   </w:abstractNum>
-  <w:abstractNum w:abstractNumId="25" w15:restartNumberingAfterBreak="0">
+  <w:abstractNum w:abstractNumId="27" w15:restartNumberingAfterBreak="0">
     <w:nsid w:val="79091ADB"/>
     <w:multiLevelType w:val="multilevel"/>
     <w:tmpl w:val="E8000880"/>
@@ -9793,7 +10452,7 @@
       </w:rPr>
     </w:lvl>
   </w:abstractNum>
-  <w:abstractNum w:abstractNumId="26" w15:restartNumberingAfterBreak="0">
+  <w:abstractNum w:abstractNumId="28" w15:restartNumberingAfterBreak="0">
     <w:nsid w:val="799A4878"/>
     <w:multiLevelType w:val="multilevel"/>
     <w:tmpl w:val="CBA89D62"/>
@@ -9906,7 +10565,7 @@
       </w:rPr>
     </w:lvl>
   </w:abstractNum>
-  <w:abstractNum w:abstractNumId="27" w15:restartNumberingAfterBreak="0">
+  <w:abstractNum w:abstractNumId="29" w15:restartNumberingAfterBreak="0">
     <w:nsid w:val="7BE27362"/>
     <w:multiLevelType w:val="multilevel"/>
     <w:tmpl w:val="6B60BEC2"/>
@@ -10029,10 +10688,10 @@
     <w:abstractNumId w:val="8"/>
   </w:num>
   <w:num w:numId="4" w16cid:durableId="234777607">
-    <w:abstractNumId w:val="21"/>
+    <w:abstractNumId w:val="23"/>
   </w:num>
   <w:num w:numId="5" w16cid:durableId="2012177142">
-    <w:abstractNumId w:val="23"/>
+    <w:abstractNumId w:val="25"/>
   </w:num>
   <w:num w:numId="6" w16cid:durableId="164512396">
     <w:abstractNumId w:val="9"/>
@@ -10041,52 +10700,52 @@
     <w:abstractNumId w:val="7"/>
   </w:num>
   <w:num w:numId="8" w16cid:durableId="442265840">
-    <w:abstractNumId w:val="12"/>
+    <w:abstractNumId w:val="13"/>
   </w:num>
   <w:num w:numId="9" w16cid:durableId="1865441518">
-    <w:abstractNumId w:val="13"/>
+    <w:abstractNumId w:val="15"/>
   </w:num>
   <w:num w:numId="10" w16cid:durableId="1740860243">
-    <w:abstractNumId w:val="16"/>
+    <w:abstractNumId w:val="18"/>
   </w:num>
   <w:num w:numId="11" w16cid:durableId="1508980620">
-    <w:abstractNumId w:val="25"/>
+    <w:abstractNumId w:val="27"/>
   </w:num>
   <w:num w:numId="12" w16cid:durableId="1457406896">
-    <w:abstractNumId w:val="27"/>
+    <w:abstractNumId w:val="29"/>
   </w:num>
   <w:num w:numId="13" w16cid:durableId="158885153">
-    <w:abstractNumId w:val="19"/>
+    <w:abstractNumId w:val="21"/>
   </w:num>
   <w:num w:numId="14" w16cid:durableId="138303562">
-    <w:abstractNumId w:val="18"/>
+    <w:abstractNumId w:val="20"/>
   </w:num>
   <w:num w:numId="15" w16cid:durableId="1553879572">
     <w:abstractNumId w:val="5"/>
   </w:num>
   <w:num w:numId="16" w16cid:durableId="1617518805">
-    <w:abstractNumId w:val="26"/>
+    <w:abstractNumId w:val="28"/>
   </w:num>
   <w:num w:numId="17" w16cid:durableId="334460431">
-    <w:abstractNumId w:val="22"/>
+    <w:abstractNumId w:val="24"/>
   </w:num>
   <w:num w:numId="18" w16cid:durableId="361132338">
-    <w:abstractNumId w:val="11"/>
+    <w:abstractNumId w:val="12"/>
   </w:num>
   <w:num w:numId="19" w16cid:durableId="607930512">
-    <w:abstractNumId w:val="17"/>
+    <w:abstractNumId w:val="19"/>
   </w:num>
   <w:num w:numId="20" w16cid:durableId="1295914065">
-    <w:abstractNumId w:val="15"/>
+    <w:abstractNumId w:val="17"/>
   </w:num>
   <w:num w:numId="21" w16cid:durableId="2013947775">
     <w:abstractNumId w:val="2"/>
   </w:num>
   <w:num w:numId="22" w16cid:durableId="849029236">
-    <w:abstractNumId w:val="10"/>
+    <w:abstractNumId w:val="11"/>
   </w:num>
   <w:num w:numId="23" w16cid:durableId="1258366166">
-    <w:abstractNumId w:val="24"/>
+    <w:abstractNumId w:val="26"/>
   </w:num>
   <w:num w:numId="24" w16cid:durableId="1793935945">
     <w:abstractNumId w:val="0"/>
@@ -10095,12 +10754,18 @@
     <w:abstractNumId w:val="6"/>
   </w:num>
   <w:num w:numId="26" w16cid:durableId="320811208">
-    <w:abstractNumId w:val="20"/>
+    <w:abstractNumId w:val="22"/>
   </w:num>
   <w:num w:numId="27" w16cid:durableId="1420902586">
     <w:abstractNumId w:val="1"/>
   </w:num>
   <w:num w:numId="28" w16cid:durableId="1123958562">
+    <w:abstractNumId w:val="16"/>
+  </w:num>
+  <w:num w:numId="29" w16cid:durableId="1344088975">
+    <w:abstractNumId w:val="10"/>
+  </w:num>
+  <w:num w:numId="30" w16cid:durableId="592931772">
     <w:abstractNumId w:val="14"/>
   </w:num>
 </w:numbering>
@@ -10753,6 +11418,70 @@
       </w:tblCellMar>
     </w:tblPr>
   </w:style>
+  <w:style w:type="paragraph" w:styleId="ListParagraph">
+    <w:name w:val="List Paragraph"/>
+    <w:basedOn w:val="Normal"/>
+    <w:uiPriority w:val="34"/>
+    <w:qFormat/>
+    <w:rsid w:val="00EB15B5"/>
+    <w:pPr>
+      <w:ind w:left="720"/>
+      <w:contextualSpacing/>
+    </w:pPr>
+  </w:style>
+  <w:style w:type="paragraph" w:styleId="HTMLPreformatted">
+    <w:name w:val="HTML Preformatted"/>
+    <w:basedOn w:val="Normal"/>
+    <w:link w:val="HTMLPreformattedChar"/>
+    <w:uiPriority w:val="99"/>
+    <w:unhideWhenUsed/>
+    <w:rsid w:val="00EB15B5"/>
+    <w:pPr>
+      <w:tabs>
+        <w:tab w:val="left" w:pos="916"/>
+        <w:tab w:val="left" w:pos="1832"/>
+        <w:tab w:val="left" w:pos="2748"/>
+        <w:tab w:val="left" w:pos="3664"/>
+        <w:tab w:val="left" w:pos="4580"/>
+        <w:tab w:val="left" w:pos="5496"/>
+        <w:tab w:val="left" w:pos="6412"/>
+        <w:tab w:val="left" w:pos="7328"/>
+        <w:tab w:val="left" w:pos="8244"/>
+        <w:tab w:val="left" w:pos="9160"/>
+        <w:tab w:val="left" w:pos="10076"/>
+        <w:tab w:val="left" w:pos="10992"/>
+        <w:tab w:val="left" w:pos="11908"/>
+        <w:tab w:val="left" w:pos="12824"/>
+        <w:tab w:val="left" w:pos="13740"/>
+        <w:tab w:val="left" w:pos="14656"/>
+      </w:tabs>
+      <w:spacing w:line="240" w:lineRule="auto"/>
+    </w:pPr>
+    <w:rPr>
+      <w:rFonts w:ascii="Courier New" w:eastAsia="Times New Roman" w:hAnsi="Courier New" w:cs="Courier New"/>
+      <w:sz w:val="20"/>
+      <w:szCs w:val="20"/>
+      <w:lang w:val="en-GB"/>
+    </w:rPr>
+  </w:style>
+  <w:style w:type="character" w:customStyle="1" w:styleId="HTMLPreformattedChar">
+    <w:name w:val="HTML Preformatted Char"/>
+    <w:basedOn w:val="DefaultParagraphFont"/>
+    <w:link w:val="HTMLPreformatted"/>
+    <w:uiPriority w:val="99"/>
+    <w:rsid w:val="00EB15B5"/>
+    <w:rPr>
+      <w:rFonts w:ascii="Courier New" w:eastAsia="Times New Roman" w:hAnsi="Courier New" w:cs="Courier New"/>
+      <w:sz w:val="20"/>
+      <w:szCs w:val="20"/>
+      <w:lang w:val="en-GB"/>
+    </w:rPr>
+  </w:style>
+  <w:style w:type="character" w:customStyle="1" w:styleId="pln">
+    <w:name w:val="pln"/>
+    <w:basedOn w:val="DefaultParagraphFont"/>
+    <w:rsid w:val="00EB15B5"/>
+  </w:style>
 </w:styles>
 </file>
 

</xml_diff>

<commit_message>
updated learning journal and added screenshots
</commit_message>
<xml_diff>
--- a/learning-journal.docx
+++ b/learning-journal.docx
@@ -2534,6 +2534,526 @@
                 <w:shd w:val="clear" w:color="auto" w:fill="272822"/>
               </w:rPr>
             </w:pPr>
+            <w:r>
+              <w:rPr>
+                <w:rFonts w:ascii="Roboto" w:eastAsia="Roboto" w:hAnsi="Roboto" w:cs="Roboto"/>
+                <w:color w:val="DDDDDD"/>
+                <w:sz w:val="20"/>
+                <w:szCs w:val="20"/>
+                <w:shd w:val="clear" w:color="auto" w:fill="272822"/>
+              </w:rPr>
+              <w:t>d</w:t>
+            </w:r>
+            <w:r>
+              <w:rPr>
+                <w:rFonts w:ascii="Roboto" w:eastAsia="Roboto" w:hAnsi="Roboto" w:cs="Roboto"/>
+                <w:color w:val="DDDDDD"/>
+                <w:sz w:val="20"/>
+                <w:szCs w:val="20"/>
+                <w:shd w:val="clear" w:color="auto" w:fill="272822"/>
+              </w:rPr>
+              <w:t xml:space="preserve">ef </w:t>
+            </w:r>
+            <w:proofErr w:type="spellStart"/>
+            <w:r>
+              <w:rPr>
+                <w:rFonts w:ascii="Roboto" w:eastAsia="Roboto" w:hAnsi="Roboto" w:cs="Roboto"/>
+                <w:color w:val="DDDDDD"/>
+                <w:sz w:val="20"/>
+                <w:szCs w:val="20"/>
+                <w:shd w:val="clear" w:color="auto" w:fill="272822"/>
+              </w:rPr>
+              <w:t>put_</w:t>
+            </w:r>
+            <w:proofErr w:type="gramStart"/>
+            <w:r>
+              <w:rPr>
+                <w:rFonts w:ascii="Roboto" w:eastAsia="Roboto" w:hAnsi="Roboto" w:cs="Roboto"/>
+                <w:color w:val="DDDDDD"/>
+                <w:sz w:val="20"/>
+                <w:szCs w:val="20"/>
+                <w:shd w:val="clear" w:color="auto" w:fill="272822"/>
+              </w:rPr>
+              <w:t>destination</w:t>
+            </w:r>
+            <w:proofErr w:type="spellEnd"/>
+            <w:r>
+              <w:rPr>
+                <w:rFonts w:ascii="Roboto" w:eastAsia="Roboto" w:hAnsi="Roboto" w:cs="Roboto"/>
+                <w:color w:val="DDDDDD"/>
+                <w:sz w:val="20"/>
+                <w:szCs w:val="20"/>
+                <w:shd w:val="clear" w:color="auto" w:fill="272822"/>
+              </w:rPr>
+              <w:t>(</w:t>
+            </w:r>
+            <w:proofErr w:type="gramEnd"/>
+            <w:r>
+              <w:rPr>
+                <w:rFonts w:ascii="Roboto" w:eastAsia="Roboto" w:hAnsi="Roboto" w:cs="Roboto"/>
+                <w:color w:val="DDDDDD"/>
+                <w:sz w:val="20"/>
+                <w:szCs w:val="20"/>
+                <w:shd w:val="clear" w:color="auto" w:fill="272822"/>
+              </w:rPr>
+              <w:t>)</w:t>
+            </w:r>
+          </w:p>
+          <w:p>
+            <w:pPr>
+              <w:widowControl w:val="0"/>
+              <w:rPr>
+                <w:rFonts w:ascii="Roboto" w:eastAsia="Roboto" w:hAnsi="Roboto" w:cs="Roboto"/>
+                <w:color w:val="DDDDDD"/>
+                <w:sz w:val="20"/>
+                <w:szCs w:val="20"/>
+                <w:shd w:val="clear" w:color="auto" w:fill="272822"/>
+              </w:rPr>
+            </w:pPr>
+            <w:r>
+              <w:rPr>
+                <w:rFonts w:ascii="Roboto" w:eastAsia="Roboto" w:hAnsi="Roboto" w:cs="Roboto"/>
+                <w:color w:val="DDDDDD"/>
+                <w:sz w:val="20"/>
+                <w:szCs w:val="20"/>
+                <w:shd w:val="clear" w:color="auto" w:fill="272822"/>
+              </w:rPr>
+              <w:t xml:space="preserve">    destination = </w:t>
+            </w:r>
+            <w:proofErr w:type="gramStart"/>
+            <w:r>
+              <w:rPr>
+                <w:rFonts w:ascii="Roboto" w:eastAsia="Roboto" w:hAnsi="Roboto" w:cs="Roboto"/>
+                <w:color w:val="DDDDDD"/>
+                <w:sz w:val="20"/>
+                <w:szCs w:val="20"/>
+                <w:shd w:val="clear" w:color="auto" w:fill="272822"/>
+              </w:rPr>
+              <w:t>input(</w:t>
+            </w:r>
+            <w:proofErr w:type="gramEnd"/>
+            <w:r>
+              <w:rPr>
+                <w:rFonts w:ascii="Roboto" w:eastAsia="Roboto" w:hAnsi="Roboto" w:cs="Roboto"/>
+                <w:color w:val="DDDDDD"/>
+                <w:sz w:val="20"/>
+                <w:szCs w:val="20"/>
+                <w:shd w:val="clear" w:color="auto" w:fill="272822"/>
+              </w:rPr>
+              <w:t>‘Choose your city’ )</w:t>
+            </w:r>
+          </w:p>
+          <w:p>
+            <w:pPr>
+              <w:widowControl w:val="0"/>
+              <w:rPr>
+                <w:rFonts w:ascii="Roboto" w:eastAsia="Roboto" w:hAnsi="Roboto" w:cs="Roboto"/>
+                <w:color w:val="DDDDDD"/>
+                <w:sz w:val="20"/>
+                <w:szCs w:val="20"/>
+                <w:shd w:val="clear" w:color="auto" w:fill="272822"/>
+              </w:rPr>
+            </w:pPr>
+          </w:p>
+          <w:p>
+            <w:pPr>
+              <w:widowControl w:val="0"/>
+              <w:rPr>
+                <w:rFonts w:ascii="Roboto" w:eastAsia="Roboto" w:hAnsi="Roboto" w:cs="Roboto"/>
+                <w:color w:val="DDDDDD"/>
+                <w:sz w:val="20"/>
+                <w:szCs w:val="20"/>
+                <w:shd w:val="clear" w:color="auto" w:fill="272822"/>
+              </w:rPr>
+            </w:pPr>
+            <w:r>
+              <w:rPr>
+                <w:rFonts w:ascii="Roboto" w:eastAsia="Roboto" w:hAnsi="Roboto" w:cs="Roboto"/>
+                <w:color w:val="DDDDDD"/>
+                <w:sz w:val="20"/>
+                <w:szCs w:val="20"/>
+                <w:shd w:val="clear" w:color="auto" w:fill="272822"/>
+              </w:rPr>
+              <w:t xml:space="preserve">     If </w:t>
+            </w:r>
+            <w:proofErr w:type="gramStart"/>
+            <w:r>
+              <w:rPr>
+                <w:rFonts w:ascii="Roboto" w:eastAsia="Roboto" w:hAnsi="Roboto" w:cs="Roboto"/>
+                <w:color w:val="DDDDDD"/>
+                <w:sz w:val="20"/>
+                <w:szCs w:val="20"/>
+                <w:shd w:val="clear" w:color="auto" w:fill="272822"/>
+              </w:rPr>
+              <w:t>destination  =</w:t>
+            </w:r>
+            <w:proofErr w:type="gramEnd"/>
+            <w:r>
+              <w:rPr>
+                <w:rFonts w:ascii="Roboto" w:eastAsia="Roboto" w:hAnsi="Roboto" w:cs="Roboto"/>
+                <w:color w:val="DDDDDD"/>
+                <w:sz w:val="20"/>
+                <w:szCs w:val="20"/>
+                <w:shd w:val="clear" w:color="auto" w:fill="272822"/>
+              </w:rPr>
+              <w:t>=’London’:</w:t>
+            </w:r>
+          </w:p>
+          <w:p>
+            <w:pPr>
+              <w:widowControl w:val="0"/>
+              <w:rPr>
+                <w:rFonts w:ascii="Roboto" w:eastAsia="Roboto" w:hAnsi="Roboto" w:cs="Roboto"/>
+                <w:color w:val="DDDDDD"/>
+                <w:sz w:val="20"/>
+                <w:szCs w:val="20"/>
+                <w:shd w:val="clear" w:color="auto" w:fill="272822"/>
+              </w:rPr>
+            </w:pPr>
+            <w:r>
+              <w:rPr>
+                <w:rFonts w:ascii="Roboto" w:eastAsia="Roboto" w:hAnsi="Roboto" w:cs="Roboto"/>
+                <w:color w:val="DDDDDD"/>
+                <w:sz w:val="20"/>
+                <w:szCs w:val="20"/>
+                <w:shd w:val="clear" w:color="auto" w:fill="272822"/>
+              </w:rPr>
+              <w:t xml:space="preserve">        </w:t>
+            </w:r>
+            <w:proofErr w:type="gramStart"/>
+            <w:r>
+              <w:rPr>
+                <w:rFonts w:ascii="Roboto" w:eastAsia="Roboto" w:hAnsi="Roboto" w:cs="Roboto"/>
+                <w:color w:val="DDDDDD"/>
+                <w:sz w:val="20"/>
+                <w:szCs w:val="20"/>
+                <w:shd w:val="clear" w:color="auto" w:fill="272822"/>
+              </w:rPr>
+              <w:t>print(</w:t>
+            </w:r>
+            <w:proofErr w:type="gramEnd"/>
+            <w:r>
+              <w:rPr>
+                <w:rFonts w:ascii="Roboto" w:eastAsia="Roboto" w:hAnsi="Roboto" w:cs="Roboto"/>
+                <w:color w:val="DDDDDD"/>
+                <w:sz w:val="20"/>
+                <w:szCs w:val="20"/>
+                <w:shd w:val="clear" w:color="auto" w:fill="272822"/>
+              </w:rPr>
+              <w:t>‘Welcome to London’)</w:t>
+            </w:r>
+          </w:p>
+          <w:p>
+            <w:pPr>
+              <w:widowControl w:val="0"/>
+              <w:rPr>
+                <w:rFonts w:ascii="Roboto" w:eastAsia="Roboto" w:hAnsi="Roboto" w:cs="Roboto"/>
+                <w:color w:val="DDDDDD"/>
+                <w:sz w:val="20"/>
+                <w:szCs w:val="20"/>
+                <w:shd w:val="clear" w:color="auto" w:fill="272822"/>
+              </w:rPr>
+            </w:pPr>
+            <w:r>
+              <w:rPr>
+                <w:rFonts w:ascii="Roboto" w:eastAsia="Roboto" w:hAnsi="Roboto" w:cs="Roboto"/>
+                <w:color w:val="DDDDDD"/>
+                <w:sz w:val="20"/>
+                <w:szCs w:val="20"/>
+                <w:shd w:val="clear" w:color="auto" w:fill="272822"/>
+              </w:rPr>
+              <w:t xml:space="preserve">     </w:t>
+            </w:r>
+            <w:proofErr w:type="spellStart"/>
+            <w:r>
+              <w:rPr>
+                <w:rFonts w:ascii="Roboto" w:eastAsia="Roboto" w:hAnsi="Roboto" w:cs="Roboto"/>
+                <w:color w:val="DDDDDD"/>
+                <w:sz w:val="20"/>
+                <w:szCs w:val="20"/>
+                <w:shd w:val="clear" w:color="auto" w:fill="272822"/>
+              </w:rPr>
+              <w:t>elif</w:t>
+            </w:r>
+            <w:proofErr w:type="spellEnd"/>
+            <w:r>
+              <w:rPr>
+                <w:rFonts w:ascii="Roboto" w:eastAsia="Roboto" w:hAnsi="Roboto" w:cs="Roboto"/>
+                <w:color w:val="DDDDDD"/>
+                <w:sz w:val="20"/>
+                <w:szCs w:val="20"/>
+                <w:shd w:val="clear" w:color="auto" w:fill="272822"/>
+              </w:rPr>
+              <w:t xml:space="preserve"> destination ==’Paris’:</w:t>
+            </w:r>
+          </w:p>
+          <w:p>
+            <w:pPr>
+              <w:widowControl w:val="0"/>
+              <w:rPr>
+                <w:rFonts w:ascii="Roboto" w:eastAsia="Roboto" w:hAnsi="Roboto" w:cs="Roboto"/>
+                <w:color w:val="DDDDDD"/>
+                <w:sz w:val="20"/>
+                <w:szCs w:val="20"/>
+                <w:shd w:val="clear" w:color="auto" w:fill="272822"/>
+              </w:rPr>
+            </w:pPr>
+            <w:r>
+              <w:rPr>
+                <w:rFonts w:ascii="Roboto" w:eastAsia="Roboto" w:hAnsi="Roboto" w:cs="Roboto"/>
+                <w:color w:val="DDDDDD"/>
+                <w:sz w:val="20"/>
+                <w:szCs w:val="20"/>
+                <w:shd w:val="clear" w:color="auto" w:fill="272822"/>
+              </w:rPr>
+              <w:t xml:space="preserve">        print (‘Welcome to Paris’)</w:t>
+            </w:r>
+          </w:p>
+          <w:p>
+            <w:pPr>
+              <w:widowControl w:val="0"/>
+              <w:rPr>
+                <w:rFonts w:ascii="Roboto" w:eastAsia="Roboto" w:hAnsi="Roboto" w:cs="Roboto"/>
+                <w:color w:val="DDDDDD"/>
+                <w:sz w:val="20"/>
+                <w:szCs w:val="20"/>
+                <w:shd w:val="clear" w:color="auto" w:fill="272822"/>
+              </w:rPr>
+            </w:pPr>
+            <w:r>
+              <w:rPr>
+                <w:rFonts w:ascii="Roboto" w:eastAsia="Roboto" w:hAnsi="Roboto" w:cs="Roboto"/>
+                <w:color w:val="DDDDDD"/>
+                <w:sz w:val="20"/>
+                <w:szCs w:val="20"/>
+                <w:shd w:val="clear" w:color="auto" w:fill="272822"/>
+              </w:rPr>
+              <w:t xml:space="preserve">     </w:t>
+            </w:r>
+            <w:proofErr w:type="spellStart"/>
+            <w:r>
+              <w:rPr>
+                <w:rFonts w:ascii="Roboto" w:eastAsia="Roboto" w:hAnsi="Roboto" w:cs="Roboto"/>
+                <w:color w:val="DDDDDD"/>
+                <w:sz w:val="20"/>
+                <w:szCs w:val="20"/>
+                <w:shd w:val="clear" w:color="auto" w:fill="272822"/>
+              </w:rPr>
+              <w:t>elif</w:t>
+            </w:r>
+            <w:proofErr w:type="spellEnd"/>
+            <w:r>
+              <w:rPr>
+                <w:rFonts w:ascii="Roboto" w:eastAsia="Roboto" w:hAnsi="Roboto" w:cs="Roboto"/>
+                <w:color w:val="DDDDDD"/>
+                <w:sz w:val="20"/>
+                <w:szCs w:val="20"/>
+                <w:shd w:val="clear" w:color="auto" w:fill="272822"/>
+              </w:rPr>
+              <w:t xml:space="preserve"> destination ==’Madrid’:</w:t>
+            </w:r>
+          </w:p>
+          <w:p>
+            <w:pPr>
+              <w:widowControl w:val="0"/>
+              <w:rPr>
+                <w:rFonts w:ascii="Roboto" w:eastAsia="Roboto" w:hAnsi="Roboto" w:cs="Roboto"/>
+                <w:color w:val="DDDDDD"/>
+                <w:sz w:val="20"/>
+                <w:szCs w:val="20"/>
+                <w:shd w:val="clear" w:color="auto" w:fill="272822"/>
+              </w:rPr>
+            </w:pPr>
+            <w:r>
+              <w:rPr>
+                <w:rFonts w:ascii="Roboto" w:eastAsia="Roboto" w:hAnsi="Roboto" w:cs="Roboto"/>
+                <w:color w:val="DDDDDD"/>
+                <w:sz w:val="20"/>
+                <w:szCs w:val="20"/>
+                <w:shd w:val="clear" w:color="auto" w:fill="272822"/>
+              </w:rPr>
+              <w:t xml:space="preserve">       </w:t>
+            </w:r>
+            <w:proofErr w:type="gramStart"/>
+            <w:r>
+              <w:rPr>
+                <w:rFonts w:ascii="Roboto" w:eastAsia="Roboto" w:hAnsi="Roboto" w:cs="Roboto"/>
+                <w:color w:val="DDDDDD"/>
+                <w:sz w:val="20"/>
+                <w:szCs w:val="20"/>
+                <w:shd w:val="clear" w:color="auto" w:fill="272822"/>
+              </w:rPr>
+              <w:t>print(</w:t>
+            </w:r>
+            <w:proofErr w:type="gramEnd"/>
+            <w:r>
+              <w:rPr>
+                <w:rFonts w:ascii="Roboto" w:eastAsia="Roboto" w:hAnsi="Roboto" w:cs="Roboto"/>
+                <w:color w:val="DDDDDD"/>
+                <w:sz w:val="20"/>
+                <w:szCs w:val="20"/>
+                <w:shd w:val="clear" w:color="auto" w:fill="272822"/>
+              </w:rPr>
+              <w:t>‘Welcome to Madrid’)</w:t>
+            </w:r>
+          </w:p>
+          <w:p>
+            <w:pPr>
+              <w:widowControl w:val="0"/>
+              <w:rPr>
+                <w:rFonts w:ascii="Roboto" w:eastAsia="Roboto" w:hAnsi="Roboto" w:cs="Roboto"/>
+                <w:color w:val="DDDDDD"/>
+                <w:sz w:val="20"/>
+                <w:szCs w:val="20"/>
+                <w:shd w:val="clear" w:color="auto" w:fill="272822"/>
+              </w:rPr>
+            </w:pPr>
+            <w:r>
+              <w:rPr>
+                <w:rFonts w:ascii="Roboto" w:eastAsia="Roboto" w:hAnsi="Roboto" w:cs="Roboto"/>
+                <w:color w:val="DDDDDD"/>
+                <w:sz w:val="20"/>
+                <w:szCs w:val="20"/>
+                <w:shd w:val="clear" w:color="auto" w:fill="272822"/>
+              </w:rPr>
+              <w:t xml:space="preserve">     else:</w:t>
+            </w:r>
+          </w:p>
+          <w:p>
+            <w:pPr>
+              <w:widowControl w:val="0"/>
+              <w:rPr>
+                <w:rFonts w:ascii="Roboto" w:eastAsia="Roboto" w:hAnsi="Roboto" w:cs="Roboto"/>
+                <w:color w:val="DDDDDD"/>
+                <w:sz w:val="20"/>
+                <w:szCs w:val="20"/>
+                <w:shd w:val="clear" w:color="auto" w:fill="272822"/>
+              </w:rPr>
+            </w:pPr>
+            <w:r>
+              <w:rPr>
+                <w:rFonts w:ascii="Roboto" w:eastAsia="Roboto" w:hAnsi="Roboto" w:cs="Roboto"/>
+                <w:color w:val="DDDDDD"/>
+                <w:sz w:val="20"/>
+                <w:szCs w:val="20"/>
+                <w:shd w:val="clear" w:color="auto" w:fill="272822"/>
+              </w:rPr>
+              <w:t xml:space="preserve">      </w:t>
+            </w:r>
+            <w:proofErr w:type="gramStart"/>
+            <w:r>
+              <w:rPr>
+                <w:rFonts w:ascii="Roboto" w:eastAsia="Roboto" w:hAnsi="Roboto" w:cs="Roboto"/>
+                <w:color w:val="DDDDDD"/>
+                <w:sz w:val="20"/>
+                <w:szCs w:val="20"/>
+                <w:shd w:val="clear" w:color="auto" w:fill="272822"/>
+              </w:rPr>
+              <w:t>print(</w:t>
+            </w:r>
+            <w:proofErr w:type="gramEnd"/>
+            <w:r>
+              <w:rPr>
+                <w:rFonts w:ascii="Roboto" w:eastAsia="Roboto" w:hAnsi="Roboto" w:cs="Roboto"/>
+                <w:color w:val="DDDDDD"/>
+                <w:sz w:val="20"/>
+                <w:szCs w:val="20"/>
+                <w:shd w:val="clear" w:color="auto" w:fill="272822"/>
+              </w:rPr>
+              <w:t>‘Oops, that destination is not currently available’)</w:t>
+            </w:r>
+          </w:p>
+          <w:p>
+            <w:pPr>
+              <w:widowControl w:val="0"/>
+              <w:rPr>
+                <w:rFonts w:ascii="Roboto" w:eastAsia="Roboto" w:hAnsi="Roboto" w:cs="Roboto"/>
+                <w:color w:val="DDDDDD"/>
+                <w:sz w:val="20"/>
+                <w:szCs w:val="20"/>
+                <w:shd w:val="clear" w:color="auto" w:fill="272822"/>
+              </w:rPr>
+            </w:pPr>
+          </w:p>
+          <w:p>
+            <w:pPr>
+              <w:widowControl w:val="0"/>
+              <w:rPr>
+                <w:rFonts w:ascii="Roboto" w:eastAsia="Roboto" w:hAnsi="Roboto" w:cs="Roboto"/>
+                <w:color w:val="DDDDDD"/>
+                <w:sz w:val="20"/>
+                <w:szCs w:val="20"/>
+                <w:shd w:val="clear" w:color="auto" w:fill="272822"/>
+              </w:rPr>
+            </w:pPr>
+          </w:p>
+          <w:p>
+            <w:pPr>
+              <w:widowControl w:val="0"/>
+              <w:rPr>
+                <w:rFonts w:ascii="Roboto" w:eastAsia="Roboto" w:hAnsi="Roboto" w:cs="Roboto"/>
+                <w:color w:val="DDDDDD"/>
+                <w:sz w:val="20"/>
+                <w:szCs w:val="20"/>
+                <w:shd w:val="clear" w:color="auto" w:fill="272822"/>
+              </w:rPr>
+            </w:pPr>
+            <w:r>
+              <w:rPr>
+                <w:rFonts w:ascii="Roboto" w:eastAsia="Roboto" w:hAnsi="Roboto" w:cs="Roboto"/>
+                <w:color w:val="DDDDDD"/>
+                <w:sz w:val="20"/>
+                <w:szCs w:val="20"/>
+                <w:shd w:val="clear" w:color="auto" w:fill="272822"/>
+              </w:rPr>
+              <w:t>else:</w:t>
+            </w:r>
+          </w:p>
+          <w:p>
+            <w:pPr>
+              <w:widowControl w:val="0"/>
+              <w:rPr>
+                <w:rFonts w:ascii="Roboto" w:eastAsia="Roboto" w:hAnsi="Roboto" w:cs="Roboto"/>
+                <w:color w:val="DDDDDD"/>
+                <w:sz w:val="20"/>
+                <w:szCs w:val="20"/>
+                <w:shd w:val="clear" w:color="auto" w:fill="272822"/>
+              </w:rPr>
+            </w:pPr>
+            <w:proofErr w:type="gramStart"/>
+            <w:r>
+              <w:rPr>
+                <w:rFonts w:ascii="Roboto" w:eastAsia="Roboto" w:hAnsi="Roboto" w:cs="Roboto"/>
+                <w:color w:val="DDDDDD"/>
+                <w:sz w:val="20"/>
+                <w:szCs w:val="20"/>
+                <w:shd w:val="clear" w:color="auto" w:fill="272822"/>
+              </w:rPr>
+              <w:t>print(</w:t>
+            </w:r>
+            <w:proofErr w:type="gramEnd"/>
+            <w:r>
+              <w:rPr>
+                <w:rFonts w:ascii="Roboto" w:eastAsia="Roboto" w:hAnsi="Roboto" w:cs="Roboto"/>
+                <w:color w:val="DDDDDD"/>
+                <w:sz w:val="20"/>
+                <w:szCs w:val="20"/>
+                <w:shd w:val="clear" w:color="auto" w:fill="272822"/>
+              </w:rPr>
+              <w:t>‘thanks for choosing us’)</w:t>
+            </w:r>
+          </w:p>
+          <w:p>
+            <w:pPr>
+              <w:widowControl w:val="0"/>
+              <w:rPr>
+                <w:rFonts w:ascii="Roboto" w:eastAsia="Roboto" w:hAnsi="Roboto" w:cs="Roboto"/>
+                <w:color w:val="DDDDDD"/>
+                <w:sz w:val="20"/>
+                <w:szCs w:val="20"/>
+                <w:shd w:val="clear" w:color="auto" w:fill="272822"/>
+              </w:rPr>
+            </w:pPr>
           </w:p>
           <w:p>
             <w:pPr>
@@ -2648,6 +3168,180 @@
     </w:p>
     <w:p>
       <w:pPr>
+        <w:ind w:left="720"/>
+        <w:rPr>
+          <w:rFonts w:ascii="Roboto" w:eastAsia="Roboto" w:hAnsi="Roboto" w:cs="Roboto"/>
+          <w:b/>
+          <w:bCs/>
+          <w:sz w:val="20"/>
+          <w:szCs w:val="20"/>
+        </w:rPr>
+      </w:pPr>
+      <w:r>
+        <w:rPr>
+          <w:rFonts w:ascii="Roboto" w:eastAsia="Roboto" w:hAnsi="Roboto" w:cs="Roboto"/>
+          <w:b/>
+          <w:bCs/>
+          <w:sz w:val="20"/>
+          <w:szCs w:val="20"/>
+        </w:rPr>
+        <w:t xml:space="preserve">Logical operators </w:t>
+      </w:r>
+      <w:r>
+        <w:rPr>
+          <w:rFonts w:ascii="Roboto" w:eastAsia="Roboto" w:hAnsi="Roboto" w:cs="Roboto"/>
+          <w:b/>
+          <w:bCs/>
+          <w:sz w:val="20"/>
+          <w:szCs w:val="20"/>
+        </w:rPr>
+        <w:t xml:space="preserve">are used to perform on </w:t>
+      </w:r>
+      <w:proofErr w:type="spellStart"/>
+      <w:r>
+        <w:rPr>
+          <w:rFonts w:ascii="Roboto" w:eastAsia="Roboto" w:hAnsi="Roboto" w:cs="Roboto"/>
+          <w:b/>
+          <w:bCs/>
+          <w:sz w:val="20"/>
+          <w:szCs w:val="20"/>
+        </w:rPr>
+        <w:t>boolean</w:t>
+      </w:r>
+      <w:proofErr w:type="spellEnd"/>
+      <w:r>
+        <w:rPr>
+          <w:rFonts w:ascii="Roboto" w:eastAsia="Roboto" w:hAnsi="Roboto" w:cs="Roboto"/>
+          <w:b/>
+          <w:bCs/>
+          <w:sz w:val="20"/>
+          <w:szCs w:val="20"/>
+        </w:rPr>
+        <w:t xml:space="preserve"> values which can be True or False. There are three main logical </w:t>
+      </w:r>
+      <w:r>
+        <w:rPr>
+          <w:rFonts w:ascii="Roboto" w:eastAsia="Roboto" w:hAnsi="Roboto" w:cs="Roboto"/>
+          <w:b/>
+          <w:bCs/>
+          <w:sz w:val="20"/>
+          <w:szCs w:val="20"/>
+        </w:rPr>
+        <w:t xml:space="preserve">operators ‘and’, ’or’, ‘not’. ‘and’ operator will return True if both operands are true. Otherwise, it will return </w:t>
+      </w:r>
+      <w:proofErr w:type="gramStart"/>
+      <w:r>
+        <w:rPr>
+          <w:rFonts w:ascii="Roboto" w:eastAsia="Roboto" w:hAnsi="Roboto" w:cs="Roboto"/>
+          <w:b/>
+          <w:bCs/>
+          <w:sz w:val="20"/>
+          <w:szCs w:val="20"/>
+        </w:rPr>
+        <w:t>False</w:t>
+      </w:r>
+      <w:proofErr w:type="gramEnd"/>
+    </w:p>
+    <w:p>
+      <w:pPr>
+        <w:ind w:left="720"/>
+        <w:rPr>
+          <w:rFonts w:ascii="Roboto" w:eastAsia="Roboto" w:hAnsi="Roboto" w:cs="Roboto"/>
+          <w:b/>
+          <w:bCs/>
+          <w:sz w:val="20"/>
+          <w:szCs w:val="20"/>
+        </w:rPr>
+      </w:pPr>
+      <w:r>
+        <w:rPr>
+          <w:rFonts w:ascii="Roboto" w:eastAsia="Roboto" w:hAnsi="Roboto" w:cs="Roboto"/>
+          <w:b/>
+          <w:bCs/>
+          <w:sz w:val="20"/>
+          <w:szCs w:val="20"/>
+        </w:rPr>
+        <w:t xml:space="preserve">‘or’ operator returns True if at least one of the operands is </w:t>
+      </w:r>
+      <w:r>
+        <w:rPr>
+          <w:rFonts w:ascii="Roboto" w:eastAsia="Roboto" w:hAnsi="Roboto" w:cs="Roboto"/>
+          <w:b/>
+          <w:bCs/>
+          <w:sz w:val="20"/>
+          <w:szCs w:val="20"/>
+        </w:rPr>
+        <w:t xml:space="preserve">True. If both of them are False, it will return </w:t>
+      </w:r>
+      <w:proofErr w:type="gramStart"/>
+      <w:r>
+        <w:rPr>
+          <w:rFonts w:ascii="Roboto" w:eastAsia="Roboto" w:hAnsi="Roboto" w:cs="Roboto"/>
+          <w:b/>
+          <w:bCs/>
+          <w:sz w:val="20"/>
+          <w:szCs w:val="20"/>
+        </w:rPr>
+        <w:t>False</w:t>
+      </w:r>
+      <w:proofErr w:type="gramEnd"/>
+    </w:p>
+    <w:p>
+      <w:pPr>
+        <w:ind w:left="720"/>
+        <w:rPr>
+          <w:rFonts w:ascii="Roboto" w:eastAsia="Roboto" w:hAnsi="Roboto" w:cs="Roboto"/>
+          <w:b/>
+          <w:bCs/>
+          <w:sz w:val="20"/>
+          <w:szCs w:val="20"/>
+        </w:rPr>
+      </w:pPr>
+      <w:r>
+        <w:rPr>
+          <w:rFonts w:ascii="Roboto" w:eastAsia="Roboto" w:hAnsi="Roboto" w:cs="Roboto"/>
+          <w:b/>
+          <w:bCs/>
+          <w:sz w:val="20"/>
+          <w:szCs w:val="20"/>
+        </w:rPr>
+        <w:t xml:space="preserve">‘not’ operator will </w:t>
+      </w:r>
+      <w:r>
+        <w:rPr>
+          <w:rFonts w:ascii="Roboto" w:eastAsia="Roboto" w:hAnsi="Roboto" w:cs="Roboto"/>
+          <w:b/>
+          <w:bCs/>
+          <w:sz w:val="20"/>
+          <w:szCs w:val="20"/>
+        </w:rPr>
+        <w:t xml:space="preserve">flip the value of the condition. If the operand is </w:t>
+      </w:r>
+      <w:proofErr w:type="gramStart"/>
+      <w:r>
+        <w:rPr>
+          <w:rFonts w:ascii="Roboto" w:eastAsia="Roboto" w:hAnsi="Roboto" w:cs="Roboto"/>
+          <w:b/>
+          <w:bCs/>
+          <w:sz w:val="20"/>
+          <w:szCs w:val="20"/>
+        </w:rPr>
+        <w:t>False</w:t>
+      </w:r>
+      <w:proofErr w:type="gramEnd"/>
+      <w:r>
+        <w:rPr>
+          <w:rFonts w:ascii="Roboto" w:eastAsia="Roboto" w:hAnsi="Roboto" w:cs="Roboto"/>
+          <w:b/>
+          <w:bCs/>
+          <w:sz w:val="20"/>
+          <w:szCs w:val="20"/>
+        </w:rPr>
+        <w:t xml:space="preserve"> it will return True and if the operand is True it will return False</w:t>
+      </w:r>
+    </w:p>
+    <w:p>
+      <w:pPr>
         <w:rPr>
           <w:rFonts w:ascii="Roboto" w:eastAsia="Roboto" w:hAnsi="Roboto" w:cs="Roboto"/>
           <w:sz w:val="20"/>
@@ -2678,6 +3372,80 @@
     </w:p>
     <w:p>
       <w:pPr>
+        <w:ind w:left="720"/>
+        <w:rPr>
+          <w:rFonts w:ascii="Roboto" w:eastAsia="Roboto" w:hAnsi="Roboto" w:cs="Roboto"/>
+          <w:b/>
+          <w:bCs/>
+          <w:sz w:val="20"/>
+          <w:szCs w:val="20"/>
+        </w:rPr>
+      </w:pPr>
+      <w:r>
+        <w:rPr>
+          <w:rFonts w:ascii="Roboto" w:eastAsia="Roboto" w:hAnsi="Roboto" w:cs="Roboto"/>
+          <w:b/>
+          <w:bCs/>
+          <w:sz w:val="20"/>
+          <w:szCs w:val="20"/>
+        </w:rPr>
+        <w:t xml:space="preserve">A function in python is a block </w:t>
+      </w:r>
+      <w:r>
+        <w:rPr>
+          <w:rFonts w:ascii="Roboto" w:eastAsia="Roboto" w:hAnsi="Roboto" w:cs="Roboto"/>
+          <w:b/>
+          <w:bCs/>
+          <w:sz w:val="20"/>
+          <w:szCs w:val="20"/>
+        </w:rPr>
+        <w:t>of reusable</w:t>
+      </w:r>
+      <w:r>
+        <w:rPr>
+          <w:rFonts w:ascii="Roboto" w:eastAsia="Roboto" w:hAnsi="Roboto" w:cs="Roboto"/>
+          <w:b/>
+          <w:bCs/>
+          <w:sz w:val="20"/>
+          <w:szCs w:val="20"/>
+        </w:rPr>
+        <w:t xml:space="preserve"> code which is used to perform different tasks.</w:t>
+      </w:r>
+      <w:r>
+        <w:rPr>
+          <w:rFonts w:ascii="Roboto" w:eastAsia="Roboto" w:hAnsi="Roboto" w:cs="Roboto"/>
+          <w:b/>
+          <w:bCs/>
+          <w:sz w:val="20"/>
+          <w:szCs w:val="20"/>
+        </w:rPr>
+        <w:t xml:space="preserve"> They are </w:t>
+      </w:r>
+      <w:proofErr w:type="gramStart"/>
+      <w:r>
+        <w:rPr>
+          <w:rFonts w:ascii="Roboto" w:eastAsia="Roboto" w:hAnsi="Roboto" w:cs="Roboto"/>
+          <w:b/>
+          <w:bCs/>
+          <w:sz w:val="20"/>
+          <w:szCs w:val="20"/>
+        </w:rPr>
+        <w:t>useful  for</w:t>
+      </w:r>
+      <w:proofErr w:type="gramEnd"/>
+      <w:r>
+        <w:rPr>
+          <w:rFonts w:ascii="Roboto" w:eastAsia="Roboto" w:hAnsi="Roboto" w:cs="Roboto"/>
+          <w:b/>
+          <w:bCs/>
+          <w:sz w:val="20"/>
+          <w:szCs w:val="20"/>
+        </w:rPr>
+        <w:t xml:space="preserve"> code organization, readability, and maintainability.</w:t>
+      </w:r>
+    </w:p>
+    <w:p>
+      <w:pPr>
         <w:rPr>
           <w:rFonts w:ascii="Roboto" w:eastAsia="Roboto" w:hAnsi="Roboto" w:cs="Roboto"/>
           <w:sz w:val="20"/>
@@ -2703,7 +3471,81 @@
           <w:sz w:val="20"/>
           <w:szCs w:val="20"/>
         </w:rPr>
+        <w:lastRenderedPageBreak/>
         <w:t>In the section for Exercise 1 in this Learning Journal, you were asked in question 3 to set some goals for yourself while you complete this course.  In preparation for your next mentor call, make some notes on how you’ve progressed towards your goals so far.</w:t>
+      </w:r>
+    </w:p>
+    <w:p>
+      <w:pPr>
+        <w:ind w:left="720"/>
+        <w:rPr>
+          <w:rFonts w:ascii="Roboto" w:eastAsia="Roboto" w:hAnsi="Roboto" w:cs="Roboto"/>
+          <w:b/>
+          <w:bCs/>
+          <w:sz w:val="20"/>
+          <w:szCs w:val="20"/>
+        </w:rPr>
+      </w:pPr>
+      <w:r>
+        <w:rPr>
+          <w:rFonts w:ascii="Roboto" w:eastAsia="Roboto" w:hAnsi="Roboto" w:cs="Roboto"/>
+          <w:b/>
+          <w:bCs/>
+          <w:sz w:val="20"/>
+          <w:szCs w:val="20"/>
+        </w:rPr>
+        <w:t>As I’ve just started learning Python</w:t>
+      </w:r>
+      <w:r>
+        <w:rPr>
+          <w:rFonts w:ascii="Roboto" w:eastAsia="Roboto" w:hAnsi="Roboto" w:cs="Roboto"/>
+          <w:b/>
+          <w:bCs/>
+          <w:sz w:val="20"/>
+          <w:szCs w:val="20"/>
+        </w:rPr>
+        <w:t xml:space="preserve"> that was essential to learn some of the basic </w:t>
+      </w:r>
+      <w:proofErr w:type="spellStart"/>
+      <w:r>
+        <w:rPr>
+          <w:rFonts w:ascii="Roboto" w:eastAsia="Roboto" w:hAnsi="Roboto" w:cs="Roboto"/>
+          <w:b/>
+          <w:bCs/>
+          <w:sz w:val="20"/>
+          <w:szCs w:val="20"/>
+        </w:rPr>
+        <w:t>principals</w:t>
+      </w:r>
+      <w:proofErr w:type="spellEnd"/>
+      <w:r>
+        <w:rPr>
+          <w:rFonts w:ascii="Roboto" w:eastAsia="Roboto" w:hAnsi="Roboto" w:cs="Roboto"/>
+          <w:b/>
+          <w:bCs/>
+          <w:sz w:val="20"/>
+          <w:szCs w:val="20"/>
+        </w:rPr>
+        <w:t xml:space="preserve"> without which It would be impossible to progress .</w:t>
+      </w:r>
+    </w:p>
+    <w:p>
+      <w:pPr>
+        <w:rPr>
+          <w:rFonts w:ascii="Roboto" w:eastAsia="Roboto" w:hAnsi="Roboto" w:cs="Roboto"/>
+          <w:b/>
+          <w:bCs/>
+          <w:sz w:val="20"/>
+          <w:szCs w:val="20"/>
+        </w:rPr>
+      </w:pPr>
+      <w:r>
+        <w:rPr>
+          <w:rFonts w:ascii="Roboto" w:eastAsia="Roboto" w:hAnsi="Roboto" w:cs="Roboto"/>
+          <w:sz w:val="20"/>
+          <w:szCs w:val="20"/>
+        </w:rPr>
+        <w:t xml:space="preserve">               </w:t>
       </w:r>
     </w:p>
     <w:p>
@@ -3103,6 +3945,7 @@
           <w:rFonts w:ascii="Roboto" w:eastAsia="Roboto" w:hAnsi="Roboto" w:cs="Roboto"/>
           <w:color w:val="434343"/>
         </w:rPr>
+        <w:lastRenderedPageBreak/>
         <w:t>Reflection Questions</w:t>
       </w:r>
     </w:p>
@@ -3542,7 +4385,6 @@
           <w:sz w:val="20"/>
           <w:szCs w:val="20"/>
         </w:rPr>
-        <w:lastRenderedPageBreak/>
         <w:t xml:space="preserve">Create a MySQL database for your Recipe </w:t>
       </w:r>
       <w:proofErr w:type="gramStart"/>
@@ -3923,6 +4765,7 @@
           <w:sz w:val="20"/>
           <w:szCs w:val="20"/>
         </w:rPr>
+        <w:lastRenderedPageBreak/>
         <w:t xml:space="preserve"> In what situations would SQLite be a better choice than MySQL?</w:t>
       </w:r>
     </w:p>
@@ -4184,7 +5027,6 @@
           <w:sz w:val="20"/>
           <w:szCs w:val="20"/>
         </w:rPr>
-        <w:lastRenderedPageBreak/>
         <w:t>By this point, you’ve finished creating your Recipe app. How did it go? What’s something in the app that you did well with? If you were to start over, what’s something about your app that you would change or improve?</w:t>
       </w:r>
     </w:p>
@@ -4593,7 +5435,6 @@
           <w:sz w:val="32"/>
           <w:szCs w:val="32"/>
         </w:rPr>
-        <w:lastRenderedPageBreak/>
         <w:t>Exercise 2.1: Getting Started with Django</w:t>
       </w:r>
     </w:p>
@@ -4805,6 +5646,7 @@
           <w:sz w:val="20"/>
           <w:szCs w:val="20"/>
         </w:rPr>
+        <w:lastRenderedPageBreak/>
         <w:t>Now that you’ve had an introduction to the Django framework, write down three goals you have for yourself and your learning process during this Achievement. You can reflect on the following questions if it helps:</w:t>
       </w:r>
     </w:p>
@@ -5083,7 +5925,6 @@
           <w:sz w:val="20"/>
           <w:szCs w:val="20"/>
         </w:rPr>
-        <w:lastRenderedPageBreak/>
         <w:t xml:space="preserve">Suppose you’re in an interview. The interviewer gives you their company’s website as an example, asking you to convert the website and its different parts into Django terms. How would you proceed? For this question, you can think about your dream company and look at their website for reference. </w:t>
       </w:r>
     </w:p>
@@ -5233,6 +6074,7 @@
         <w:rPr>
           <w:color w:val="434343"/>
         </w:rPr>
+        <w:lastRenderedPageBreak/>
         <w:t>Learning Goals</w:t>
       </w:r>
     </w:p>
@@ -5502,7 +6344,6 @@
           <w:sz w:val="20"/>
           <w:szCs w:val="20"/>
         </w:rPr>
-        <w:lastRenderedPageBreak/>
         <w:t xml:space="preserve">Create a frontend page for your web </w:t>
       </w:r>
       <w:proofErr w:type="gramStart"/>
@@ -5632,6 +6473,7 @@
           <w:sz w:val="32"/>
           <w:szCs w:val="32"/>
         </w:rPr>
+        <w:lastRenderedPageBreak/>
         <w:t>Exercise 2.5: Django MVT Revisited</w:t>
       </w:r>
     </w:p>
@@ -6133,6 +6975,7 @@
           <w:sz w:val="20"/>
           <w:szCs w:val="20"/>
         </w:rPr>
+        <w:lastRenderedPageBreak/>
         <w:t>Password</w:t>
       </w:r>
       <w:proofErr w:type="gramEnd"/>
@@ -6722,6 +7565,7 @@
           <w:sz w:val="20"/>
           <w:szCs w:val="20"/>
         </w:rPr>
+        <w:lastRenderedPageBreak/>
         <w:t xml:space="preserve">Consider your favorite website/application (you can also take </w:t>
       </w:r>
       <w:proofErr w:type="spellStart"/>
@@ -7123,7 +7967,6 @@
           <w:sz w:val="20"/>
           <w:szCs w:val="20"/>
         </w:rPr>
-        <w:lastRenderedPageBreak/>
         <w:t xml:space="preserve">In your own words, explain the steps you’d need to take to deploy your Django web application. </w:t>
       </w:r>
     </w:p>

</xml_diff>

<commit_message>
added main code and updated learning journal
</commit_message>
<xml_diff>
--- a/learning-journal.docx
+++ b/learning-journal.docx
@@ -4293,6 +4293,72 @@
     </w:p>
     <w:p>
       <w:pPr>
+        <w:ind w:left="720"/>
+        <w:rPr>
+          <w:rFonts w:ascii="Roboto" w:eastAsia="Roboto" w:hAnsi="Roboto" w:cs="Roboto"/>
+          <w:b/>
+          <w:bCs/>
+          <w:sz w:val="20"/>
+          <w:szCs w:val="20"/>
+        </w:rPr>
+      </w:pPr>
+      <w:r>
+        <w:rPr>
+          <w:rFonts w:ascii="Roboto" w:eastAsia="Roboto" w:hAnsi="Roboto" w:cs="Roboto"/>
+          <w:b/>
+          <w:bCs/>
+          <w:sz w:val="20"/>
+          <w:szCs w:val="20"/>
+        </w:rPr>
+        <w:t xml:space="preserve">It is programming principle that uses methods, </w:t>
+      </w:r>
+      <w:proofErr w:type="gramStart"/>
+      <w:r>
+        <w:rPr>
+          <w:rFonts w:ascii="Roboto" w:eastAsia="Roboto" w:hAnsi="Roboto" w:cs="Roboto"/>
+          <w:b/>
+          <w:bCs/>
+          <w:sz w:val="20"/>
+          <w:szCs w:val="20"/>
+        </w:rPr>
+        <w:t>objects</w:t>
+      </w:r>
+      <w:proofErr w:type="gramEnd"/>
+      <w:r>
+        <w:rPr>
+          <w:rFonts w:ascii="Roboto" w:eastAsia="Roboto" w:hAnsi="Roboto" w:cs="Roboto"/>
+          <w:b/>
+          <w:bCs/>
+          <w:sz w:val="20"/>
+          <w:szCs w:val="20"/>
+        </w:rPr>
+        <w:t xml:space="preserve"> and classes to create and structure a reusable code. It is useful for </w:t>
+      </w:r>
+      <w:r>
+        <w:rPr>
+          <w:rFonts w:ascii="Roboto" w:eastAsia="Roboto" w:hAnsi="Roboto" w:cs="Roboto"/>
+          <w:b/>
+          <w:bCs/>
+          <w:sz w:val="20"/>
+          <w:szCs w:val="20"/>
+        </w:rPr>
+        <w:t xml:space="preserve">simplifying complex code by making it </w:t>
+      </w:r>
+      <w:proofErr w:type="gramStart"/>
+      <w:r>
+        <w:rPr>
+          <w:rFonts w:ascii="Roboto" w:eastAsia="Roboto" w:hAnsi="Roboto" w:cs="Roboto"/>
+          <w:b/>
+          <w:bCs/>
+          <w:sz w:val="20"/>
+          <w:szCs w:val="20"/>
+        </w:rPr>
+        <w:t>reusable</w:t>
+      </w:r>
+      <w:proofErr w:type="gramEnd"/>
+    </w:p>
+    <w:p>
+      <w:pPr>
         <w:rPr>
           <w:rFonts w:ascii="Roboto" w:eastAsia="Roboto" w:hAnsi="Roboto" w:cs="Roboto"/>
           <w:sz w:val="20"/>
@@ -4325,10 +4391,128 @@
       <w:pPr>
         <w:rPr>
           <w:rFonts w:ascii="Roboto" w:eastAsia="Roboto" w:hAnsi="Roboto" w:cs="Roboto"/>
-          <w:sz w:val="20"/>
-          <w:szCs w:val="20"/>
-        </w:rPr>
-      </w:pPr>
+          <w:b/>
+          <w:bCs/>
+          <w:sz w:val="20"/>
+          <w:szCs w:val="20"/>
+        </w:rPr>
+      </w:pPr>
+      <w:r>
+        <w:rPr>
+          <w:rFonts w:ascii="Roboto" w:eastAsia="Roboto" w:hAnsi="Roboto" w:cs="Roboto"/>
+          <w:sz w:val="20"/>
+          <w:szCs w:val="20"/>
+        </w:rPr>
+        <w:t xml:space="preserve">        </w:t>
+      </w:r>
+      <w:r>
+        <w:rPr>
+          <w:rFonts w:ascii="Roboto" w:eastAsia="Roboto" w:hAnsi="Roboto" w:cs="Roboto"/>
+          <w:b/>
+          <w:bCs/>
+          <w:sz w:val="20"/>
+          <w:szCs w:val="20"/>
+        </w:rPr>
+        <w:t xml:space="preserve">Python is an </w:t>
+      </w:r>
+      <w:proofErr w:type="gramStart"/>
+      <w:r>
+        <w:rPr>
+          <w:rFonts w:ascii="Roboto" w:eastAsia="Roboto" w:hAnsi="Roboto" w:cs="Roboto"/>
+          <w:b/>
+          <w:bCs/>
+          <w:sz w:val="20"/>
+          <w:szCs w:val="20"/>
+        </w:rPr>
+        <w:t>object oriented</w:t>
+      </w:r>
+      <w:proofErr w:type="gramEnd"/>
+      <w:r>
+        <w:rPr>
+          <w:rFonts w:ascii="Roboto" w:eastAsia="Roboto" w:hAnsi="Roboto" w:cs="Roboto"/>
+          <w:b/>
+          <w:bCs/>
+          <w:sz w:val="20"/>
+          <w:szCs w:val="20"/>
+        </w:rPr>
+        <w:t xml:space="preserve"> language. A class is a constructor for creating objects. They are a predefined structure consisted of methods and attributes. As an </w:t>
+      </w:r>
+      <w:proofErr w:type="gramStart"/>
+      <w:r>
+        <w:rPr>
+          <w:rFonts w:ascii="Roboto" w:eastAsia="Roboto" w:hAnsi="Roboto" w:cs="Roboto"/>
+          <w:b/>
+          <w:bCs/>
+          <w:sz w:val="20"/>
+          <w:szCs w:val="20"/>
+        </w:rPr>
+        <w:t>example</w:t>
+      </w:r>
+      <w:proofErr w:type="gramEnd"/>
+      <w:r>
+        <w:rPr>
+          <w:rFonts w:ascii="Roboto" w:eastAsia="Roboto" w:hAnsi="Roboto" w:cs="Roboto"/>
+          <w:b/>
+          <w:bCs/>
+          <w:sz w:val="20"/>
+          <w:szCs w:val="20"/>
+        </w:rPr>
+        <w:t xml:space="preserve"> a class ‘Cats’ will contain the properties for cats such as breed, age, name </w:t>
+      </w:r>
+      <w:proofErr w:type="spellStart"/>
+      <w:r>
+        <w:rPr>
+          <w:rFonts w:ascii="Roboto" w:eastAsia="Roboto" w:hAnsi="Roboto" w:cs="Roboto"/>
+          <w:b/>
+          <w:bCs/>
+          <w:sz w:val="20"/>
+          <w:szCs w:val="20"/>
+        </w:rPr>
+        <w:t>etc</w:t>
+      </w:r>
+      <w:proofErr w:type="spellEnd"/>
+      <w:r>
+        <w:rPr>
+          <w:rFonts w:ascii="Roboto" w:eastAsia="Roboto" w:hAnsi="Roboto" w:cs="Roboto"/>
+          <w:b/>
+          <w:bCs/>
+          <w:sz w:val="20"/>
+          <w:szCs w:val="20"/>
+        </w:rPr>
+        <w:t xml:space="preserve"> The object will be a particular breed such as ‘</w:t>
+      </w:r>
+      <w:proofErr w:type="spellStart"/>
+      <w:r>
+        <w:rPr>
+          <w:rFonts w:ascii="Roboto" w:eastAsia="Roboto" w:hAnsi="Roboto" w:cs="Roboto"/>
+          <w:b/>
+          <w:bCs/>
+          <w:sz w:val="20"/>
+          <w:szCs w:val="20"/>
+        </w:rPr>
+        <w:t>maine</w:t>
+      </w:r>
+      <w:proofErr w:type="spellEnd"/>
+      <w:r>
+        <w:rPr>
+          <w:rFonts w:ascii="Roboto" w:eastAsia="Roboto" w:hAnsi="Roboto" w:cs="Roboto"/>
+          <w:b/>
+          <w:bCs/>
+          <w:sz w:val="20"/>
+          <w:szCs w:val="20"/>
+        </w:rPr>
+        <w:t xml:space="preserve"> coon’ </w:t>
+      </w:r>
+      <w:r>
+        <w:rPr>
+          <w:rFonts w:ascii="Roboto" w:eastAsia="Roboto" w:hAnsi="Roboto" w:cs="Roboto"/>
+          <w:b/>
+          <w:bCs/>
+          <w:sz w:val="20"/>
+          <w:szCs w:val="20"/>
+        </w:rPr>
+        <w:t>which will represent a cat with its properties.</w:t>
+      </w:r>
     </w:p>
     <w:p>
       <w:pPr>
@@ -4502,6 +4686,22 @@
                 <w:szCs w:val="20"/>
               </w:rPr>
             </w:pPr>
+            <w:r>
+              <w:rPr>
+                <w:rFonts w:ascii="Roboto" w:eastAsia="Roboto" w:hAnsi="Roboto" w:cs="Roboto"/>
+                <w:sz w:val="20"/>
+                <w:szCs w:val="20"/>
+              </w:rPr>
+              <w:t xml:space="preserve">Allows to define a class </w:t>
+            </w:r>
+            <w:r>
+              <w:rPr>
+                <w:rFonts w:ascii="Roboto" w:eastAsia="Roboto" w:hAnsi="Roboto" w:cs="Roboto"/>
+                <w:sz w:val="20"/>
+                <w:szCs w:val="20"/>
+              </w:rPr>
+              <w:t>that inherits all the methods and properties from a parent class</w:t>
+            </w:r>
           </w:p>
         </w:tc>
       </w:tr>
@@ -4558,6 +4758,40 @@
                 <w:szCs w:val="20"/>
               </w:rPr>
             </w:pPr>
+            <w:r>
+              <w:rPr>
+                <w:rFonts w:ascii="Roboto" w:eastAsia="Roboto" w:hAnsi="Roboto" w:cs="Roboto"/>
+                <w:sz w:val="20"/>
+                <w:szCs w:val="20"/>
+              </w:rPr>
+              <w:t xml:space="preserve">Is a concept where several </w:t>
+            </w:r>
+            <w:proofErr w:type="gramStart"/>
+            <w:r>
+              <w:rPr>
+                <w:rFonts w:ascii="Roboto" w:eastAsia="Roboto" w:hAnsi="Roboto" w:cs="Roboto"/>
+                <w:sz w:val="20"/>
+                <w:szCs w:val="20"/>
+              </w:rPr>
+              <w:t>methods  from</w:t>
+            </w:r>
+            <w:proofErr w:type="gramEnd"/>
+            <w:r>
+              <w:rPr>
+                <w:rFonts w:ascii="Roboto" w:eastAsia="Roboto" w:hAnsi="Roboto" w:cs="Roboto"/>
+                <w:sz w:val="20"/>
+                <w:szCs w:val="20"/>
+              </w:rPr>
+              <w:t xml:space="preserve"> different classes have the same name </w:t>
+            </w:r>
+            <w:r>
+              <w:rPr>
+                <w:rFonts w:ascii="Roboto" w:eastAsia="Roboto" w:hAnsi="Roboto" w:cs="Roboto"/>
+                <w:sz w:val="20"/>
+                <w:szCs w:val="20"/>
+              </w:rPr>
+              <w:t xml:space="preserve">across different classes but performs different operations depending on where it was defined </w:t>
+            </w:r>
           </w:p>
         </w:tc>
       </w:tr>
@@ -4614,6 +4848,22 @@
                 <w:szCs w:val="20"/>
               </w:rPr>
             </w:pPr>
+            <w:r>
+              <w:rPr>
+                <w:rFonts w:ascii="Roboto" w:eastAsia="Roboto" w:hAnsi="Roboto" w:cs="Roboto"/>
+                <w:sz w:val="20"/>
+                <w:szCs w:val="20"/>
+              </w:rPr>
+              <w:t xml:space="preserve">Allows to define </w:t>
+            </w:r>
+            <w:r>
+              <w:rPr>
+                <w:rFonts w:ascii="Roboto" w:eastAsia="Roboto" w:hAnsi="Roboto" w:cs="Roboto"/>
+                <w:sz w:val="20"/>
+                <w:szCs w:val="20"/>
+              </w:rPr>
+              <w:t>custom behavior for standard operators.</w:t>
+            </w:r>
           </w:p>
         </w:tc>
       </w:tr>
@@ -4666,6 +4916,7 @@
           <w:rFonts w:ascii="Roboto" w:eastAsia="Roboto" w:hAnsi="Roboto" w:cs="Roboto"/>
           <w:color w:val="434343"/>
         </w:rPr>
+        <w:lastRenderedPageBreak/>
         <w:t>Learning Goals</w:t>
       </w:r>
     </w:p>
@@ -5407,7 +5658,6 @@
           <w:sz w:val="20"/>
           <w:szCs w:val="20"/>
         </w:rPr>
-        <w:lastRenderedPageBreak/>
         <w:t xml:space="preserve">You’ve finished Achievement 1! Before moving on to Achievement 2, take a moment to reflect on your learning in the course so far: </w:t>
       </w:r>
     </w:p>
@@ -5747,6 +5997,7 @@
           <w:sz w:val="32"/>
           <w:szCs w:val="32"/>
         </w:rPr>
+        <w:lastRenderedPageBreak/>
         <w:t>Exercise 2.1: Getting Started with Django</w:t>
       </w:r>
     </w:p>
@@ -6236,6 +6487,7 @@
           <w:sz w:val="20"/>
           <w:szCs w:val="20"/>
         </w:rPr>
+        <w:lastRenderedPageBreak/>
         <w:t xml:space="preserve">Suppose you’re in an interview. The interviewer gives you their company’s website as an example, asking you to convert the website and its different parts into Django terms. How would you proceed? For this question, you can think about your dream company and look at their website for reference. </w:t>
       </w:r>
     </w:p>
@@ -6321,7 +6573,6 @@
           <w:sz w:val="20"/>
           <w:szCs w:val="20"/>
         </w:rPr>
-        <w:lastRenderedPageBreak/>
         <w:t xml:space="preserve">In your own words, describe the steps you would take to deploy a basic Django application locally on your system. </w:t>
       </w:r>
     </w:p>
@@ -6655,6 +6906,7 @@
           <w:sz w:val="20"/>
           <w:szCs w:val="20"/>
         </w:rPr>
+        <w:lastRenderedPageBreak/>
         <w:t xml:space="preserve">Create a frontend page for your web </w:t>
       </w:r>
       <w:proofErr w:type="gramStart"/>
@@ -7190,7 +7442,6 @@
           <w:sz w:val="32"/>
           <w:szCs w:val="32"/>
         </w:rPr>
-        <w:lastRenderedPageBreak/>
         <w:t>Exercise 2.6: User Authentication in Django</w:t>
       </w:r>
     </w:p>
@@ -7747,7 +7998,6 @@
           <w:sz w:val="20"/>
           <w:szCs w:val="20"/>
         </w:rPr>
-        <w:lastRenderedPageBreak/>
         <w:t xml:space="preserve">Work on elements of two-way communication like creating forms and </w:t>
       </w:r>
       <w:proofErr w:type="gramStart"/>
@@ -8277,6 +8527,7 @@
           <w:sz w:val="20"/>
           <w:szCs w:val="20"/>
         </w:rPr>
+        <w:lastRenderedPageBreak/>
         <w:t xml:space="preserve">In your own words, explain the steps you’d need to take to deploy your Django web application. </w:t>
       </w:r>
     </w:p>
@@ -8337,7 +8588,6 @@
           <w:sz w:val="20"/>
           <w:szCs w:val="20"/>
         </w:rPr>
-        <w:lastRenderedPageBreak/>
         <w:t>You’ve now finished Achievement 2 and, with it, the whole course! Take a moment to reflect on your learning:</w:t>
       </w:r>
     </w:p>

</xml_diff>